<commit_message>
Added to requirements and roadmap.
</commit_message>
<xml_diff>
--- a/generated/NIEM_Tools_Requirements.docx
+++ b/generated/NIEM_Tools_Requirements.docx
@@ -197,7 +197,767 @@
         <w:t xml:space="preserve">Management support &amp; oversight</w:t>
       </w:r>
     </w:p>
-    <w:sectPr/>
+    <w:p>
+      <w:pPr>
+        <w:pStyle w:val="Heading2"/>
+      </w:pPr>
+      <w:bookmarkStart w:id="23" w:name="impact-on-niem-5.0"/>
+      <w:r>
+        <w:t xml:space="preserve">Impact on NIEM 5.0</w:t>
+      </w:r>
+      <w:bookmarkEnd w:id="23"/>
+    </w:p>
+    <w:p>
+      <w:pPr>
+        <w:pStyle w:val="Compact"/>
+        <w:numPr>
+          <w:numId w:val="1003"/>
+          <w:ilvl w:val="0"/>
+        </w:numPr>
+      </w:pPr>
+      <w:r>
+        <w:t xml:space="preserve">This NIEM tool development will not affect NIEM 5.0 release schedule or artifacts released as part of the NIEM 5.0 release</w:t>
+      </w:r>
+    </w:p>
+    <w:p>
+      <w:pPr>
+        <w:pStyle w:val="Heading1"/>
+      </w:pPr>
+      <w:bookmarkStart w:id="24" w:name="functions"/>
+      <w:r>
+        <w:t xml:space="preserve">Functions</w:t>
+      </w:r>
+      <w:bookmarkEnd w:id="24"/>
+    </w:p>
+    <w:p>
+      <w:pPr>
+        <w:pStyle w:val="Heading2"/>
+      </w:pPr>
+      <w:bookmarkStart w:id="25" w:name="search-browse"/>
+      <w:r>
+        <w:t xml:space="preserve">Search &amp; browse</w:t>
+      </w:r>
+      <w:bookmarkEnd w:id="25"/>
+    </w:p>
+    <w:p>
+      <w:pPr>
+        <w:pStyle w:val="Compact"/>
+        <w:numPr>
+          <w:numId w:val="1004"/>
+          <w:ilvl w:val="0"/>
+        </w:numPr>
+      </w:pPr>
+      <w:r>
+        <w:t xml:space="preserve">additional search targets</w:t>
+      </w:r>
+    </w:p>
+    <w:p>
+      <w:pPr>
+        <w:pStyle w:val="Compact"/>
+        <w:numPr>
+          <w:numId w:val="1005"/>
+          <w:ilvl w:val="1"/>
+        </w:numPr>
+      </w:pPr>
+      <w:r>
+        <w:t xml:space="preserve">NIEM release repository</w:t>
+      </w:r>
+    </w:p>
+    <w:p>
+      <w:pPr>
+        <w:pStyle w:val="Compact"/>
+        <w:numPr>
+          <w:numId w:val="1005"/>
+          <w:ilvl w:val="1"/>
+        </w:numPr>
+      </w:pPr>
+      <w:r>
+        <w:t xml:space="preserve">EIEM</w:t>
+      </w:r>
+    </w:p>
+    <w:p>
+      <w:pPr>
+        <w:pStyle w:val="Compact"/>
+        <w:numPr>
+          <w:numId w:val="1005"/>
+          <w:ilvl w:val="1"/>
+        </w:numPr>
+      </w:pPr>
+      <w:r>
+        <w:t xml:space="preserve">local folder</w:t>
+      </w:r>
+    </w:p>
+    <w:p>
+      <w:pPr>
+        <w:pStyle w:val="Compact"/>
+        <w:numPr>
+          <w:numId w:val="1005"/>
+          <w:ilvl w:val="1"/>
+        </w:numPr>
+      </w:pPr>
+      <w:r>
+        <w:t xml:space="preserve">git repository</w:t>
+      </w:r>
+    </w:p>
+    <w:p>
+      <w:pPr>
+        <w:pStyle w:val="Compact"/>
+        <w:numPr>
+          <w:numId w:val="1005"/>
+          <w:ilvl w:val="1"/>
+        </w:numPr>
+      </w:pPr>
+      <w:r>
+        <w:t xml:space="preserve">IEPD</w:t>
+      </w:r>
+    </w:p>
+    <w:p>
+      <w:pPr>
+        <w:pStyle w:val="Compact"/>
+        <w:numPr>
+          <w:numId w:val="1004"/>
+          <w:ilvl w:val="0"/>
+        </w:numPr>
+      </w:pPr>
+      <w:r>
+        <w:t xml:space="preserve">Search for NIEM components</w:t>
+      </w:r>
+    </w:p>
+    <w:p>
+      <w:pPr>
+        <w:pStyle w:val="Heading2"/>
+      </w:pPr>
+      <w:bookmarkStart w:id="26" w:name="mapping"/>
+      <w:r>
+        <w:t xml:space="preserve">Mapping</w:t>
+      </w:r>
+      <w:bookmarkEnd w:id="26"/>
+    </w:p>
+    <w:p>
+      <w:pPr>
+        <w:pStyle w:val="Compact"/>
+        <w:numPr>
+          <w:numId w:val="1006"/>
+          <w:ilvl w:val="0"/>
+        </w:numPr>
+      </w:pPr>
+      <w:r>
+        <w:t xml:space="preserve">going from local data requirements to niem content</w:t>
+      </w:r>
+    </w:p>
+    <w:p>
+      <w:pPr>
+        <w:pStyle w:val="Compact"/>
+        <w:numPr>
+          <w:numId w:val="1007"/>
+          <w:ilvl w:val="1"/>
+        </w:numPr>
+      </w:pPr>
+      <w:r>
+        <w:t xml:space="preserve">subset</w:t>
+      </w:r>
+    </w:p>
+    <w:p>
+      <w:pPr>
+        <w:pStyle w:val="Compact"/>
+        <w:numPr>
+          <w:numId w:val="1007"/>
+          <w:ilvl w:val="1"/>
+        </w:numPr>
+      </w:pPr>
+      <w:r>
+        <w:t xml:space="preserve">extension</w:t>
+      </w:r>
+    </w:p>
+    <w:p>
+      <w:pPr>
+        <w:pStyle w:val="Compact"/>
+        <w:numPr>
+          <w:numId w:val="1006"/>
+          <w:ilvl w:val="0"/>
+        </w:numPr>
+      </w:pPr>
+      <w:r>
+        <w:t xml:space="preserve">right now we tell people to use a spreadsheet</w:t>
+      </w:r>
+    </w:p>
+    <w:p>
+      <w:pPr>
+        <w:pStyle w:val="Heading2"/>
+      </w:pPr>
+      <w:bookmarkStart w:id="27" w:name="data-model-development"/>
+      <w:r>
+        <w:t xml:space="preserve">Data model development</w:t>
+      </w:r>
+      <w:bookmarkEnd w:id="27"/>
+    </w:p>
+    <w:p>
+      <w:pPr>
+        <w:pStyle w:val="Compact"/>
+        <w:numPr>
+          <w:numId w:val="1008"/>
+          <w:ilvl w:val="0"/>
+        </w:numPr>
+      </w:pPr>
+      <w:r>
+        <w:t xml:space="preserve">Creation of NIEM-conformant data models.</w:t>
+      </w:r>
+    </w:p>
+    <w:p>
+      <w:pPr>
+        <w:pStyle w:val="Compact"/>
+        <w:numPr>
+          <w:numId w:val="1009"/>
+          <w:ilvl w:val="1"/>
+        </w:numPr>
+      </w:pPr>
+      <w:r>
+        <w:t xml:space="preserve">For example, the creation of extension schemas and message envelopes.</w:t>
+      </w:r>
+    </w:p>
+    <w:p>
+      <w:pPr>
+        <w:pStyle w:val="Heading2"/>
+      </w:pPr>
+      <w:bookmarkStart w:id="28" w:name="artifact-production"/>
+      <w:r>
+        <w:t xml:space="preserve">Artifact production</w:t>
+      </w:r>
+      <w:bookmarkEnd w:id="28"/>
+    </w:p>
+    <w:p>
+      <w:pPr>
+        <w:pStyle w:val="Compact"/>
+        <w:numPr>
+          <w:numId w:val="1010"/>
+          <w:ilvl w:val="0"/>
+        </w:numPr>
+      </w:pPr>
+      <w:r>
+        <w:t xml:space="preserve">Formats:</w:t>
+      </w:r>
+    </w:p>
+    <w:p>
+      <w:pPr>
+        <w:pStyle w:val="Compact"/>
+        <w:numPr>
+          <w:numId w:val="1011"/>
+          <w:ilvl w:val="1"/>
+        </w:numPr>
+      </w:pPr>
+      <w:r>
+        <w:t xml:space="preserve">Zip file</w:t>
+      </w:r>
+    </w:p>
+    <w:p>
+      <w:pPr>
+        <w:pStyle w:val="Compact"/>
+        <w:numPr>
+          <w:numId w:val="1011"/>
+          <w:ilvl w:val="1"/>
+        </w:numPr>
+      </w:pPr>
+      <w:r>
+        <w:t xml:space="preserve">XML Schema document set</w:t>
+      </w:r>
+    </w:p>
+    <w:p>
+      <w:pPr>
+        <w:pStyle w:val="Compact"/>
+        <w:numPr>
+          <w:numId w:val="1011"/>
+          <w:ilvl w:val="1"/>
+        </w:numPr>
+      </w:pPr>
+      <w:r>
+        <w:t xml:space="preserve">JSON Schema + JSON-LD context</w:t>
+      </w:r>
+    </w:p>
+    <w:p>
+      <w:pPr>
+        <w:pStyle w:val="Compact"/>
+        <w:numPr>
+          <w:numId w:val="1011"/>
+          <w:ilvl w:val="1"/>
+        </w:numPr>
+      </w:pPr>
+      <w:r>
+        <w:t xml:space="preserve">OpenAPI</w:t>
+      </w:r>
+    </w:p>
+    <w:p>
+      <w:pPr>
+        <w:pStyle w:val="Compact"/>
+        <w:numPr>
+          <w:numId w:val="1011"/>
+          <w:ilvl w:val="1"/>
+        </w:numPr>
+      </w:pPr>
+      <w:r>
+        <w:t xml:space="preserve">Spreadsheet</w:t>
+      </w:r>
+    </w:p>
+    <w:p>
+      <w:pPr>
+        <w:pStyle w:val="Compact"/>
+        <w:numPr>
+          <w:numId w:val="1011"/>
+          <w:ilvl w:val="1"/>
+        </w:numPr>
+      </w:pPr>
+      <w:r>
+        <w:t xml:space="preserve">UML XMI</w:t>
+      </w:r>
+    </w:p>
+    <w:p>
+      <w:pPr>
+        <w:pStyle w:val="Compact"/>
+        <w:numPr>
+          <w:numId w:val="1011"/>
+          <w:ilvl w:val="1"/>
+        </w:numPr>
+      </w:pPr>
+      <w:r>
+        <w:t xml:space="preserve">Clicky diagrams</w:t>
+      </w:r>
+    </w:p>
+    <w:p>
+      <w:pPr>
+        <w:pStyle w:val="Compact"/>
+        <w:numPr>
+          <w:numId w:val="1011"/>
+          <w:ilvl w:val="1"/>
+        </w:numPr>
+      </w:pPr>
+      <w:r>
+        <w:t xml:space="preserve">Documentation</w:t>
+      </w:r>
+    </w:p>
+    <w:p>
+      <w:pPr>
+        <w:pStyle w:val="Compact"/>
+        <w:numPr>
+          <w:numId w:val="1012"/>
+          <w:ilvl w:val="2"/>
+        </w:numPr>
+      </w:pPr>
+      <w:r>
+        <w:t xml:space="preserve">e.g., Word doc</w:t>
+      </w:r>
+    </w:p>
+    <w:p>
+      <w:pPr>
+        <w:pStyle w:val="Compact"/>
+        <w:numPr>
+          <w:numId w:val="1011"/>
+          <w:ilvl w:val="1"/>
+        </w:numPr>
+      </w:pPr>
+      <w:r>
+        <w:t xml:space="preserve">Database schema</w:t>
+      </w:r>
+    </w:p>
+    <w:p>
+      <w:pPr>
+        <w:pStyle w:val="Compact"/>
+        <w:numPr>
+          <w:numId w:val="1011"/>
+          <w:ilvl w:val="1"/>
+        </w:numPr>
+      </w:pPr>
+      <w:r>
+        <w:t xml:space="preserve">IDL</w:t>
+      </w:r>
+    </w:p>
+    <w:p>
+      <w:pPr>
+        <w:pStyle w:val="Compact"/>
+        <w:numPr>
+          <w:numId w:val="1011"/>
+          <w:ilvl w:val="1"/>
+        </w:numPr>
+      </w:pPr>
+      <w:r>
+        <w:t xml:space="preserve">Google Protocol Buffers</w:t>
+      </w:r>
+    </w:p>
+    <w:p>
+      <w:pPr>
+        <w:pStyle w:val="Compact"/>
+        <w:numPr>
+          <w:numId w:val="1011"/>
+          <w:ilvl w:val="1"/>
+        </w:numPr>
+      </w:pPr>
+      <w:r>
+        <w:t xml:space="preserve">Apache Thrift</w:t>
+      </w:r>
+    </w:p>
+    <w:p>
+      <w:pPr>
+        <w:pStyle w:val="Heading2"/>
+      </w:pPr>
+      <w:bookmarkStart w:id="29" w:name="artifact-import"/>
+      <w:r>
+        <w:t xml:space="preserve">Artifact import</w:t>
+      </w:r>
+      <w:bookmarkEnd w:id="29"/>
+    </w:p>
+    <w:p>
+      <w:pPr>
+        <w:pStyle w:val="Heading2"/>
+      </w:pPr>
+      <w:bookmarkStart w:id="30" w:name="validation"/>
+      <w:r>
+        <w:t xml:space="preserve">Validation</w:t>
+      </w:r>
+      <w:bookmarkEnd w:id="30"/>
+    </w:p>
+    <w:p>
+      <w:pPr>
+        <w:pStyle w:val="Compact"/>
+        <w:numPr>
+          <w:numId w:val="1013"/>
+          <w:ilvl w:val="0"/>
+        </w:numPr>
+      </w:pPr>
+      <w:r>
+        <w:t xml:space="preserve">sample instance</w:t>
+      </w:r>
+    </w:p>
+    <w:p>
+      <w:pPr>
+        <w:pStyle w:val="Compact"/>
+        <w:numPr>
+          <w:numId w:val="1013"/>
+          <w:ilvl w:val="0"/>
+        </w:numPr>
+      </w:pPr>
+      <w:r>
+        <w:t xml:space="preserve">iepd conformance</w:t>
+      </w:r>
+    </w:p>
+    <w:p>
+      <w:pPr>
+        <w:pStyle w:val="Heading2"/>
+      </w:pPr>
+      <w:bookmarkStart w:id="31" w:name="iepd-repository"/>
+      <w:r>
+        <w:t xml:space="preserve">IEPD repository</w:t>
+      </w:r>
+      <w:bookmarkEnd w:id="31"/>
+    </w:p>
+    <w:p>
+      <w:pPr>
+        <w:pStyle w:val="Compact"/>
+        <w:numPr>
+          <w:numId w:val="1014"/>
+          <w:ilvl w:val="0"/>
+        </w:numPr>
+      </w:pPr>
+      <w:r>
+        <w:t xml:space="preserve">search / fetch</w:t>
+      </w:r>
+    </w:p>
+    <w:p>
+      <w:pPr>
+        <w:pStyle w:val="Compact"/>
+        <w:numPr>
+          <w:numId w:val="1014"/>
+          <w:ilvl w:val="0"/>
+        </w:numPr>
+      </w:pPr>
+      <w:r>
+        <w:t xml:space="preserve">publish / push</w:t>
+      </w:r>
+    </w:p>
+    <w:p>
+      <w:pPr>
+        <w:pStyle w:val="Heading2"/>
+      </w:pPr>
+      <w:bookmarkStart w:id="32" w:name="user-management"/>
+      <w:r>
+        <w:t xml:space="preserve">User management</w:t>
+      </w:r>
+      <w:bookmarkEnd w:id="32"/>
+    </w:p>
+    <w:p>
+      <w:pPr>
+        <w:pStyle w:val="Compact"/>
+        <w:numPr>
+          <w:numId w:val="1015"/>
+          <w:ilvl w:val="0"/>
+        </w:numPr>
+      </w:pPr>
+      <w:r>
+        <w:t xml:space="preserve">publication</w:t>
+      </w:r>
+    </w:p>
+    <w:p>
+      <w:pPr>
+        <w:pStyle w:val="Compact"/>
+        <w:numPr>
+          <w:numId w:val="1015"/>
+          <w:ilvl w:val="0"/>
+        </w:numPr>
+      </w:pPr>
+      <w:r>
+        <w:t xml:space="preserve">collaboration</w:t>
+      </w:r>
+    </w:p>
+    <w:p>
+      <w:pPr>
+        <w:pStyle w:val="Compact"/>
+        <w:numPr>
+          <w:numId w:val="1015"/>
+          <w:ilvl w:val="0"/>
+        </w:numPr>
+      </w:pPr>
+      <w:r>
+        <w:t xml:space="preserve">credentials</w:t>
+      </w:r>
+    </w:p>
+    <w:p>
+      <w:pPr>
+        <w:pStyle w:val="Compact"/>
+        <w:numPr>
+          <w:numId w:val="1015"/>
+          <w:ilvl w:val="0"/>
+        </w:numPr>
+      </w:pPr>
+      <w:r>
+        <w:t xml:space="preserve">privileges</w:t>
+      </w:r>
+    </w:p>
+    <w:p>
+      <w:pPr>
+        <w:pStyle w:val="Compact"/>
+        <w:numPr>
+          <w:numId w:val="1015"/>
+          <w:ilvl w:val="0"/>
+        </w:numPr>
+      </w:pPr>
+      <w:r>
+        <w:t xml:space="preserve">groups</w:t>
+      </w:r>
+    </w:p>
+    <w:p>
+      <w:pPr>
+        <w:pStyle w:val="Compact"/>
+        <w:numPr>
+          <w:numId w:val="1015"/>
+          <w:ilvl w:val="0"/>
+        </w:numPr>
+      </w:pPr>
+      <w:r>
+        <w:t xml:space="preserve">session management</w:t>
+      </w:r>
+    </w:p>
+    <w:p>
+      <w:pPr>
+        <w:pStyle w:val="Compact"/>
+        <w:numPr>
+          <w:numId w:val="1016"/>
+          <w:ilvl w:val="1"/>
+        </w:numPr>
+      </w:pPr>
+      <w:r>
+        <w:t xml:space="preserve">pause &amp; resume</w:t>
+      </w:r>
+    </w:p>
+    <w:p>
+      <w:pPr>
+        <w:pStyle w:val="Compact"/>
+        <w:numPr>
+          <w:numId w:val="1016"/>
+          <w:ilvl w:val="1"/>
+        </w:numPr>
+      </w:pPr>
+      <w:r>
+        <w:t xml:space="preserve">delayed login</w:t>
+      </w:r>
+    </w:p>
+    <w:p>
+      <w:pPr>
+        <w:pStyle w:val="Compact"/>
+        <w:numPr>
+          <w:numId w:val="1017"/>
+          <w:ilvl w:val="2"/>
+        </w:numPr>
+      </w:pPr>
+      <w:r>
+        <w:t xml:space="preserve">let people get started before they have to create an account</w:t>
+      </w:r>
+    </w:p>
+    <w:p>
+      <w:pPr>
+        <w:pStyle w:val="Compact"/>
+        <w:numPr>
+          <w:numId w:val="1017"/>
+          <w:ilvl w:val="2"/>
+        </w:numPr>
+      </w:pPr>
+      <w:r>
+        <w:t xml:space="preserve">roll over in-progress content to the new account</w:t>
+      </w:r>
+    </w:p>
+    <w:p>
+      <w:pPr>
+        <w:pStyle w:val="Heading2"/>
+      </w:pPr>
+      <w:bookmarkStart w:id="33" w:name="help-guidance"/>
+      <w:r>
+        <w:t xml:space="preserve">Help &amp; guidance</w:t>
+      </w:r>
+      <w:bookmarkEnd w:id="33"/>
+    </w:p>
+    <w:p>
+      <w:pPr>
+        <w:pStyle w:val="Compact"/>
+        <w:numPr>
+          <w:numId w:val="1018"/>
+          <w:ilvl w:val="0"/>
+        </w:numPr>
+      </w:pPr>
+      <w:r>
+        <w:t xml:space="preserve">online / tool documentation</w:t>
+      </w:r>
+    </w:p>
+    <w:p>
+      <w:pPr>
+        <w:pStyle w:val="Compact"/>
+        <w:numPr>
+          <w:numId w:val="1018"/>
+          <w:ilvl w:val="0"/>
+        </w:numPr>
+      </w:pPr>
+      <w:r>
+        <w:t xml:space="preserve">human intervention &amp; support</w:t>
+      </w:r>
+    </w:p>
+    <w:p>
+      <w:pPr>
+        <w:pStyle w:val="Compact"/>
+        <w:numPr>
+          <w:numId w:val="1019"/>
+          <w:ilvl w:val="1"/>
+        </w:numPr>
+      </w:pPr>
+      <w:r>
+        <w:t xml:space="preserve">helpdesk</w:t>
+      </w:r>
+    </w:p>
+    <w:p>
+      <w:pPr>
+        <w:pStyle w:val="Compact"/>
+        <w:numPr>
+          <w:numId w:val="1018"/>
+          <w:ilvl w:val="0"/>
+        </w:numPr>
+      </w:pPr>
+      <w:r>
+        <w:t xml:space="preserve">tutorial mode</w:t>
+      </w:r>
+    </w:p>
+    <w:p>
+      <w:pPr>
+        <w:pStyle w:val="Heading1"/>
+      </w:pPr>
+      <w:bookmarkStart w:id="34" w:name="user-interfaces"/>
+      <w:r>
+        <w:t xml:space="preserve">User interfaces</w:t>
+      </w:r>
+      <w:bookmarkEnd w:id="34"/>
+    </w:p>
+    <w:p>
+      <w:pPr>
+        <w:pStyle w:val="Compact"/>
+        <w:numPr>
+          <w:numId w:val="1020"/>
+          <w:ilvl w:val="0"/>
+        </w:numPr>
+      </w:pPr>
+      <w:r>
+        <w:t xml:space="preserve">map &amp; model grid interface</w:t>
+      </w:r>
+    </w:p>
+    <w:p>
+      <w:pPr>
+        <w:pStyle w:val="Compact"/>
+        <w:numPr>
+          <w:numId w:val="1020"/>
+          <w:ilvl w:val="0"/>
+        </w:numPr>
+      </w:pPr>
+      <w:r>
+        <w:t xml:space="preserve">data model search interface</w:t>
+      </w:r>
+    </w:p>
+    <w:p>
+      <w:pPr>
+        <w:pStyle w:val="Compact"/>
+        <w:numPr>
+          <w:numId w:val="1020"/>
+          <w:ilvl w:val="0"/>
+        </w:numPr>
+      </w:pPr>
+      <w:r>
+        <w:t xml:space="preserve">conformant instance / message validation against an iepd</w:t>
+      </w:r>
+    </w:p>
+    <w:p>
+      <w:pPr>
+        <w:pStyle w:val="Compact"/>
+        <w:numPr>
+          <w:numId w:val="1020"/>
+          <w:ilvl w:val="0"/>
+        </w:numPr>
+      </w:pPr>
+      <w:r>
+        <w:t xml:space="preserve">iepd files / folder interface</w:t>
+      </w:r>
+    </w:p>
+    <w:p>
+      <w:pPr>
+        <w:pStyle w:val="Compact"/>
+        <w:numPr>
+          <w:numId w:val="1020"/>
+          <w:ilvl w:val="0"/>
+        </w:numPr>
+      </w:pPr>
+      <w:r>
+        <w:t xml:space="preserve">iepd metadata / manifest entry forms</w:t>
+      </w:r>
+    </w:p>
+    <w:p>
+      <w:pPr>
+        <w:pStyle w:val="Compact"/>
+        <w:numPr>
+          <w:numId w:val="1020"/>
+          <w:ilvl w:val="0"/>
+        </w:numPr>
+      </w:pPr>
+      <w:r>
+        <w:t xml:space="preserve">niem version migration</w:t>
+      </w:r>
+    </w:p>
+    <w:p>
+      <w:pPr>
+        <w:pStyle w:val="Compact"/>
+        <w:numPr>
+          <w:numId w:val="1020"/>
+          <w:ilvl w:val="0"/>
+        </w:numPr>
+      </w:pPr>
+      <w:r>
+        <w:t xml:space="preserve">start page / landing page</w:t>
+      </w:r>
+    </w:p>
+    <w:sectPr>
+      <w:pgSz w:w="12240" w:h="15840"/>
+      <w:pgMar w:top="1440" w:right="1440" w:bottom="1440" w:left="1440" w:header="720" w:footer="720" w:gutter="0"/>
+      <w:cols w:space="720"/>
+    </w:sectPr>
   </w:body>
 </w:document>
 </file>
@@ -226,12 +986,302 @@
 </file>
 
 <file path=word/numbering.xml><?xml version="1.0" encoding="utf-8"?>
-<w:numbering xmlns:w="http://schemas.openxmlformats.org/wordprocessingml/2006/main">
-  <w:abstractNum w:abstractNumId="990">
-    <w:nsid w:val="170cd2de"/>
+<w:numbering xmlns:wpc="http://schemas.microsoft.com/office/word/2010/wordprocessingCanvas" xmlns:cx="http://schemas.microsoft.com/office/drawing/2014/chartex" xmlns:cx1="http://schemas.microsoft.com/office/drawing/2015/9/8/chartex" xmlns:cx2="http://schemas.microsoft.com/office/drawing/2015/10/21/chartex" xmlns:cx3="http://schemas.microsoft.com/office/drawing/2016/5/9/chartex" xmlns:cx4="http://schemas.microsoft.com/office/drawing/2016/5/10/chartex" xmlns:cx5="http://schemas.microsoft.com/office/drawing/2016/5/11/chartex" xmlns:cx6="http://schemas.microsoft.com/office/drawing/2016/5/12/chartex" xmlns:cx7="http://schemas.microsoft.com/office/drawing/2016/5/13/chartex" xmlns:cx8="http://schemas.microsoft.com/office/drawing/2016/5/14/chartex" xmlns:mc="http://schemas.openxmlformats.org/markup-compatibility/2006" xmlns:aink="http://schemas.microsoft.com/office/drawing/2016/ink" xmlns:am3d="http://schemas.microsoft.com/office/drawing/2017/model3d" xmlns:o="urn:schemas-microsoft-com:office:office" xmlns:r="http://schemas.openxmlformats.org/officeDocument/2006/relationships" xmlns:m="http://schemas.openxmlformats.org/officeDocument/2006/math" xmlns:v="urn:schemas-microsoft-com:vml" xmlns:wp14="http://schemas.microsoft.com/office/word/2010/wordprocessingDrawing" xmlns:wp="http://schemas.openxmlformats.org/drawingml/2006/wordprocessingDrawing" xmlns:w10="urn:schemas-microsoft-com:office:word" xmlns:w="http://schemas.openxmlformats.org/wordprocessingml/2006/main" xmlns:w14="http://schemas.microsoft.com/office/word/2010/wordml" xmlns:w15="http://schemas.microsoft.com/office/word/2012/wordml" xmlns:w16cid="http://schemas.microsoft.com/office/word/2016/wordml/cid" xmlns:w16se="http://schemas.microsoft.com/office/word/2015/wordml/symex" xmlns:wpg="http://schemas.microsoft.com/office/word/2010/wordprocessingGroup" xmlns:wpi="http://schemas.microsoft.com/office/word/2010/wordprocessingInk" xmlns:wne="http://schemas.microsoft.com/office/word/2006/wordml" xmlns:wps="http://schemas.microsoft.com/office/word/2010/wordprocessingShape" mc:Ignorable="w14 w15 w16se w16cid wp14">
+  <w:abstractNum w:abstractNumId="0" w15:restartNumberingAfterBreak="0">
+    <w:nsid w:val="EA454B4C"/>
     <w:multiLevelType w:val="multilevel"/>
+    <w:tmpl w:val="929E2C3A"/>
     <w:lvl w:ilvl="0">
       <w:numFmt w:val="bullet"/>
+      <w:lvlText w:val="•"/>
+      <w:lvlJc w:val="left"/>
+      <w:pPr>
+        <w:tabs>
+          <w:tab w:val="num" w:pos="0"/>
+        </w:tabs>
+        <w:ind w:left="480" w:hanging="480"/>
+      </w:pPr>
+    </w:lvl>
+    <w:lvl w:ilvl="1">
+      <w:numFmt w:val="bullet"/>
+      <w:lvlText w:val="–"/>
+      <w:lvlJc w:val="left"/>
+      <w:pPr>
+        <w:tabs>
+          <w:tab w:val="num" w:pos="720"/>
+        </w:tabs>
+        <w:ind w:left="1200" w:hanging="480"/>
+      </w:pPr>
+    </w:lvl>
+    <w:lvl w:ilvl="2">
+      <w:numFmt w:val="bullet"/>
+      <w:lvlText w:val="•"/>
+      <w:lvlJc w:val="left"/>
+      <w:pPr>
+        <w:tabs>
+          <w:tab w:val="num" w:pos="1440"/>
+        </w:tabs>
+        <w:ind w:left="1920" w:hanging="480"/>
+      </w:pPr>
+    </w:lvl>
+    <w:lvl w:ilvl="3">
+      <w:numFmt w:val="bullet"/>
+      <w:lvlText w:val="–"/>
+      <w:lvlJc w:val="left"/>
+      <w:pPr>
+        <w:tabs>
+          <w:tab w:val="num" w:pos="2160"/>
+        </w:tabs>
+        <w:ind w:left="2640" w:hanging="480"/>
+      </w:pPr>
+    </w:lvl>
+    <w:lvl w:ilvl="4">
+      <w:numFmt w:val="bullet"/>
+      <w:lvlText w:val="•"/>
+      <w:lvlJc w:val="left"/>
+      <w:pPr>
+        <w:tabs>
+          <w:tab w:val="num" w:pos="2880"/>
+        </w:tabs>
+        <w:ind w:left="3360" w:hanging="480"/>
+      </w:pPr>
+    </w:lvl>
+    <w:lvl w:ilvl="5">
+      <w:numFmt w:val="bullet"/>
+      <w:lvlText w:val="–"/>
+      <w:lvlJc w:val="left"/>
+      <w:pPr>
+        <w:tabs>
+          <w:tab w:val="num" w:pos="3600"/>
+        </w:tabs>
+        <w:ind w:left="4080" w:hanging="480"/>
+      </w:pPr>
+    </w:lvl>
+    <w:lvl w:ilvl="6">
+      <w:numFmt w:val="bullet"/>
+      <w:lvlText w:val="•"/>
+      <w:lvlJc w:val="left"/>
+      <w:pPr>
+        <w:tabs>
+          <w:tab w:val="num" w:pos="4320"/>
+        </w:tabs>
+        <w:ind w:left="4800" w:hanging="480"/>
+      </w:pPr>
+    </w:lvl>
+    <w:lvl w:ilvl="7">
+      <w:numFmt w:val="bullet"/>
+      <w:lvlText w:val="–"/>
+      <w:lvlJc w:val="left"/>
+      <w:pPr>
+        <w:tabs>
+          <w:tab w:val="num" w:pos="5040"/>
+        </w:tabs>
+        <w:ind w:left="5520" w:hanging="480"/>
+      </w:pPr>
+    </w:lvl>
+    <w:lvl w:ilvl="8">
+      <w:numFmt w:val="bullet"/>
+      <w:lvlText w:val="•"/>
+      <w:lvlJc w:val="left"/>
+      <w:pPr>
+        <w:tabs>
+          <w:tab w:val="num" w:pos="5760"/>
+        </w:tabs>
+        <w:ind w:left="6240" w:hanging="480"/>
+      </w:pPr>
+    </w:lvl>
+  </w:abstractNum>
+  <w:abstractNum w:abstractNumId="1" w15:restartNumberingAfterBreak="0">
+    <w:nsid w:val="FFFFFF7C"/>
+    <w:multiLevelType w:val="singleLevel"/>
+    <w:tmpl w:val="2F0C330A"/>
+    <w:lvl w:ilvl="0">
+      <w:start w:val="1"/>
+      <w:numFmt w:val="decimal"/>
+      <w:lvlText w:val="%1."/>
+      <w:lvlJc w:val="left"/>
+      <w:pPr>
+        <w:tabs>
+          <w:tab w:val="num" w:pos="1800"/>
+        </w:tabs>
+        <w:ind w:left="1800" w:hanging="360"/>
+      </w:pPr>
+    </w:lvl>
+  </w:abstractNum>
+  <w:abstractNum w:abstractNumId="2" w15:restartNumberingAfterBreak="0">
+    <w:nsid w:val="FFFFFF7D"/>
+    <w:multiLevelType w:val="singleLevel"/>
+    <w:tmpl w:val="59DA59EE"/>
+    <w:lvl w:ilvl="0">
+      <w:start w:val="1"/>
+      <w:numFmt w:val="decimal"/>
+      <w:lvlText w:val="%1."/>
+      <w:lvlJc w:val="left"/>
+      <w:pPr>
+        <w:tabs>
+          <w:tab w:val="num" w:pos="1440"/>
+        </w:tabs>
+        <w:ind w:left="1440" w:hanging="360"/>
+      </w:pPr>
+    </w:lvl>
+  </w:abstractNum>
+  <w:abstractNum w:abstractNumId="3" w15:restartNumberingAfterBreak="0">
+    <w:nsid w:val="FFFFFF7E"/>
+    <w:multiLevelType w:val="singleLevel"/>
+    <w:tmpl w:val="97808DDA"/>
+    <w:lvl w:ilvl="0">
+      <w:start w:val="1"/>
+      <w:numFmt w:val="decimal"/>
+      <w:lvlText w:val="%1."/>
+      <w:lvlJc w:val="left"/>
+      <w:pPr>
+        <w:tabs>
+          <w:tab w:val="num" w:pos="1080"/>
+        </w:tabs>
+        <w:ind w:left="1080" w:hanging="360"/>
+      </w:pPr>
+    </w:lvl>
+  </w:abstractNum>
+  <w:abstractNum w:abstractNumId="4" w15:restartNumberingAfterBreak="0">
+    <w:nsid w:val="FFFFFF7F"/>
+    <w:multiLevelType w:val="singleLevel"/>
+    <w:tmpl w:val="55C4DC66"/>
+    <w:lvl w:ilvl="0">
+      <w:start w:val="1"/>
+      <w:numFmt w:val="decimal"/>
+      <w:lvlText w:val="%1."/>
+      <w:lvlJc w:val="left"/>
+      <w:pPr>
+        <w:tabs>
+          <w:tab w:val="num" w:pos="720"/>
+        </w:tabs>
+        <w:ind w:left="720" w:hanging="360"/>
+      </w:pPr>
+    </w:lvl>
+  </w:abstractNum>
+  <w:abstractNum w:abstractNumId="5" w15:restartNumberingAfterBreak="0">
+    <w:nsid w:val="FFFFFF80"/>
+    <w:multiLevelType w:val="singleLevel"/>
+    <w:tmpl w:val="215E9422"/>
+    <w:lvl w:ilvl="0">
+      <w:start w:val="1"/>
+      <w:numFmt w:val="bullet"/>
+      <w:lvlText w:val=""/>
+      <w:lvlJc w:val="left"/>
+      <w:pPr>
+        <w:tabs>
+          <w:tab w:val="num" w:pos="1800"/>
+        </w:tabs>
+        <w:ind w:left="1800" w:hanging="360"/>
+      </w:pPr>
+      <w:rPr>
+        <w:rFonts w:ascii="Symbol" w:hAnsi="Symbol" w:hint="default"/>
+      </w:rPr>
+    </w:lvl>
+  </w:abstractNum>
+  <w:abstractNum w:abstractNumId="6" w15:restartNumberingAfterBreak="0">
+    <w:nsid w:val="FFFFFF81"/>
+    <w:multiLevelType w:val="singleLevel"/>
+    <w:tmpl w:val="7E96A7B4"/>
+    <w:lvl w:ilvl="0">
+      <w:start w:val="1"/>
+      <w:numFmt w:val="bullet"/>
+      <w:lvlText w:val=""/>
+      <w:lvlJc w:val="left"/>
+      <w:pPr>
+        <w:tabs>
+          <w:tab w:val="num" w:pos="1440"/>
+        </w:tabs>
+        <w:ind w:left="1440" w:hanging="360"/>
+      </w:pPr>
+      <w:rPr>
+        <w:rFonts w:ascii="Symbol" w:hAnsi="Symbol" w:hint="default"/>
+      </w:rPr>
+    </w:lvl>
+  </w:abstractNum>
+  <w:abstractNum w:abstractNumId="7" w15:restartNumberingAfterBreak="0">
+    <w:nsid w:val="FFFFFF82"/>
+    <w:multiLevelType w:val="singleLevel"/>
+    <w:tmpl w:val="3AEA8FBE"/>
+    <w:lvl w:ilvl="0">
+      <w:start w:val="1"/>
+      <w:numFmt w:val="bullet"/>
+      <w:lvlText w:val=""/>
+      <w:lvlJc w:val="left"/>
+      <w:pPr>
+        <w:tabs>
+          <w:tab w:val="num" w:pos="1080"/>
+        </w:tabs>
+        <w:ind w:left="1080" w:hanging="360"/>
+      </w:pPr>
+      <w:rPr>
+        <w:rFonts w:ascii="Symbol" w:hAnsi="Symbol" w:hint="default"/>
+      </w:rPr>
+    </w:lvl>
+  </w:abstractNum>
+  <w:abstractNum w:abstractNumId="8" w15:restartNumberingAfterBreak="0">
+    <w:nsid w:val="FFFFFF83"/>
+    <w:multiLevelType w:val="singleLevel"/>
+    <w:tmpl w:val="FA506E2A"/>
+    <w:lvl w:ilvl="0">
+      <w:start w:val="1"/>
+      <w:numFmt w:val="bullet"/>
+      <w:lvlText w:val=""/>
+      <w:lvlJc w:val="left"/>
+      <w:pPr>
+        <w:tabs>
+          <w:tab w:val="num" w:pos="720"/>
+        </w:tabs>
+        <w:ind w:left="720" w:hanging="360"/>
+      </w:pPr>
+      <w:rPr>
+        <w:rFonts w:ascii="Symbol" w:hAnsi="Symbol" w:hint="default"/>
+      </w:rPr>
+    </w:lvl>
+  </w:abstractNum>
+  <w:abstractNum w:abstractNumId="9" w15:restartNumberingAfterBreak="0">
+    <w:nsid w:val="FFFFFF88"/>
+    <w:multiLevelType w:val="singleLevel"/>
+    <w:tmpl w:val="F474B668"/>
+    <w:lvl w:ilvl="0">
+      <w:start w:val="1"/>
+      <w:numFmt w:val="decimal"/>
+      <w:lvlText w:val="%1."/>
+      <w:lvlJc w:val="left"/>
+      <w:pPr>
+        <w:tabs>
+          <w:tab w:val="num" w:pos="360"/>
+        </w:tabs>
+        <w:ind w:left="360" w:hanging="360"/>
+      </w:pPr>
+    </w:lvl>
+  </w:abstractNum>
+  <w:abstractNum w:abstractNumId="10" w15:restartNumberingAfterBreak="0">
+    <w:nsid w:val="FFFFFF89"/>
+    <w:multiLevelType w:val="singleLevel"/>
+    <w:tmpl w:val="C170643C"/>
+    <w:lvl w:ilvl="0">
+      <w:start w:val="1"/>
+      <w:numFmt w:val="bullet"/>
+      <w:lvlText w:val=""/>
+      <w:lvlJc w:val="left"/>
+      <w:pPr>
+        <w:tabs>
+          <w:tab w:val="num" w:pos="360"/>
+        </w:tabs>
+        <w:ind w:left="360" w:hanging="360"/>
+      </w:pPr>
+      <w:rPr>
+        <w:rFonts w:ascii="Symbol" w:hAnsi="Symbol" w:hint="default"/>
+      </w:rPr>
+    </w:lvl>
+  </w:abstractNum>
+  <w:abstractNum w:abstractNumId="11" w15:restartNumberingAfterBreak="0">
+    <w:nsid w:val="170CD2DE"/>
+    <w:multiLevelType w:val="multilevel"/>
+    <w:tmpl w:val="3ADEBE66"/>
+    <w:lvl w:ilvl="0">
+      <w:numFmt w:val="bullet"/>
       <w:lvlText w:val=" "/>
       <w:lvlJc w:val="left"/>
       <w:pPr>
@@ -327,6 +1377,205 @@
           <w:tab w:val="num" w:pos="5760"/>
         </w:tabs>
         <w:ind w:left="6240" w:hanging="480"/>
+      </w:pPr>
+    </w:lvl>
+  </w:abstractNum>
+  <w:abstractNum w:abstractNumId="12" w15:restartNumberingAfterBreak="0">
+    <w:nsid w:val="2C1AE401"/>
+    <w:multiLevelType w:val="multilevel"/>
+    <w:tmpl w:val="C4FA5BD0"/>
+    <w:lvl w:ilvl="0">
+      <w:numFmt w:val="bullet"/>
+      <w:lvlText w:val=" "/>
+      <w:lvlJc w:val="left"/>
+      <w:pPr>
+        <w:tabs>
+          <w:tab w:val="num" w:pos="0"/>
+        </w:tabs>
+        <w:ind w:left="480" w:hanging="480"/>
+      </w:pPr>
+    </w:lvl>
+    <w:lvl w:ilvl="1">
+      <w:numFmt w:val="bullet"/>
+      <w:lvlText w:val=" "/>
+      <w:lvlJc w:val="left"/>
+      <w:pPr>
+        <w:tabs>
+          <w:tab w:val="num" w:pos="720"/>
+        </w:tabs>
+        <w:ind w:left="1200" w:hanging="480"/>
+      </w:pPr>
+    </w:lvl>
+    <w:lvl w:ilvl="2">
+      <w:numFmt w:val="bullet"/>
+      <w:lvlText w:val=" "/>
+      <w:lvlJc w:val="left"/>
+      <w:pPr>
+        <w:tabs>
+          <w:tab w:val="num" w:pos="1440"/>
+        </w:tabs>
+        <w:ind w:left="1920" w:hanging="480"/>
+      </w:pPr>
+    </w:lvl>
+    <w:lvl w:ilvl="3">
+      <w:numFmt w:val="bullet"/>
+      <w:lvlText w:val=" "/>
+      <w:lvlJc w:val="left"/>
+      <w:pPr>
+        <w:tabs>
+          <w:tab w:val="num" w:pos="2160"/>
+        </w:tabs>
+        <w:ind w:left="2640" w:hanging="480"/>
+      </w:pPr>
+    </w:lvl>
+    <w:lvl w:ilvl="4">
+      <w:numFmt w:val="bullet"/>
+      <w:lvlText w:val=" "/>
+      <w:lvlJc w:val="left"/>
+      <w:pPr>
+        <w:tabs>
+          <w:tab w:val="num" w:pos="2880"/>
+        </w:tabs>
+        <w:ind w:left="3360" w:hanging="480"/>
+      </w:pPr>
+    </w:lvl>
+    <w:lvl w:ilvl="5">
+      <w:numFmt w:val="bullet"/>
+      <w:lvlText w:val=" "/>
+      <w:lvlJc w:val="left"/>
+      <w:pPr>
+        <w:tabs>
+          <w:tab w:val="num" w:pos="3600"/>
+        </w:tabs>
+        <w:ind w:left="4080" w:hanging="480"/>
+      </w:pPr>
+    </w:lvl>
+    <w:lvl w:ilvl="6">
+      <w:numFmt w:val="bullet"/>
+      <w:lvlText w:val=" "/>
+      <w:lvlJc w:val="left"/>
+      <w:pPr>
+        <w:tabs>
+          <w:tab w:val="num" w:pos="4320"/>
+        </w:tabs>
+        <w:ind w:left="4800" w:hanging="480"/>
+      </w:pPr>
+    </w:lvl>
+    <w:lvl w:ilvl="7">
+      <w:numFmt w:val="bullet"/>
+      <w:lvlText w:val=" "/>
+      <w:lvlJc w:val="left"/>
+      <w:pPr>
+        <w:tabs>
+          <w:tab w:val="num" w:pos="5040"/>
+        </w:tabs>
+        <w:ind w:left="5520" w:hanging="480"/>
+      </w:pPr>
+    </w:lvl>
+    <w:lvl w:ilvl="8">
+      <w:numFmt w:val="bullet"/>
+      <w:lvlText w:val=" "/>
+      <w:lvlJc w:val="left"/>
+      <w:pPr>
+        <w:tabs>
+          <w:tab w:val="num" w:pos="5760"/>
+        </w:tabs>
+        <w:ind w:left="6240" w:hanging="480"/>
+      </w:pPr>
+    </w:lvl>
+  </w:abstractNum>
+  <w:abstractNum w:abstractNumId="13" w15:restartNumberingAfterBreak="0">
+    <w:nsid w:val="59084A00"/>
+    <w:multiLevelType w:val="multilevel"/>
+    <w:tmpl w:val="2616829A"/>
+    <w:lvl w:ilvl="0">
+      <w:start w:val="1"/>
+      <w:numFmt w:val="decimal"/>
+      <w:pStyle w:val="Heading1"/>
+      <w:lvlText w:val="%1"/>
+      <w:lvlJc w:val="left"/>
+      <w:pPr>
+        <w:ind w:left="432" w:hanging="432"/>
+      </w:pPr>
+    </w:lvl>
+    <w:lvl w:ilvl="1">
+      <w:start w:val="1"/>
+      <w:numFmt w:val="decimal"/>
+      <w:pStyle w:val="Heading2"/>
+      <w:lvlText w:val="%1.%2"/>
+      <w:lvlJc w:val="left"/>
+      <w:pPr>
+        <w:ind w:left="576" w:hanging="576"/>
+      </w:pPr>
+    </w:lvl>
+    <w:lvl w:ilvl="2">
+      <w:start w:val="1"/>
+      <w:numFmt w:val="decimal"/>
+      <w:pStyle w:val="Heading3"/>
+      <w:lvlText w:val="%1.%2.%3"/>
+      <w:lvlJc w:val="left"/>
+      <w:pPr>
+        <w:ind w:left="720" w:hanging="720"/>
+      </w:pPr>
+    </w:lvl>
+    <w:lvl w:ilvl="3">
+      <w:start w:val="1"/>
+      <w:numFmt w:val="decimal"/>
+      <w:pStyle w:val="Heading4"/>
+      <w:lvlText w:val="%1.%2.%3.%4"/>
+      <w:lvlJc w:val="left"/>
+      <w:pPr>
+        <w:ind w:left="864" w:hanging="864"/>
+      </w:pPr>
+    </w:lvl>
+    <w:lvl w:ilvl="4">
+      <w:start w:val="1"/>
+      <w:numFmt w:val="decimal"/>
+      <w:pStyle w:val="Heading5"/>
+      <w:lvlText w:val="%1.%2.%3.%4.%5"/>
+      <w:lvlJc w:val="left"/>
+      <w:pPr>
+        <w:ind w:left="1008" w:hanging="1008"/>
+      </w:pPr>
+    </w:lvl>
+    <w:lvl w:ilvl="5">
+      <w:start w:val="1"/>
+      <w:numFmt w:val="decimal"/>
+      <w:pStyle w:val="Heading6"/>
+      <w:lvlText w:val="%1.%2.%3.%4.%5.%6"/>
+      <w:lvlJc w:val="left"/>
+      <w:pPr>
+        <w:ind w:left="1152" w:hanging="1152"/>
+      </w:pPr>
+    </w:lvl>
+    <w:lvl w:ilvl="6">
+      <w:start w:val="1"/>
+      <w:numFmt w:val="decimal"/>
+      <w:pStyle w:val="Heading7"/>
+      <w:lvlText w:val="%1.%2.%3.%4.%5.%6.%7"/>
+      <w:lvlJc w:val="left"/>
+      <w:pPr>
+        <w:ind w:left="1296" w:hanging="1296"/>
+      </w:pPr>
+    </w:lvl>
+    <w:lvl w:ilvl="7">
+      <w:start w:val="1"/>
+      <w:numFmt w:val="decimal"/>
+      <w:pStyle w:val="Heading8"/>
+      <w:lvlText w:val="%1.%2.%3.%4.%5.%6.%7.%8"/>
+      <w:lvlJc w:val="left"/>
+      <w:pPr>
+        <w:ind w:left="1440" w:hanging="1440"/>
+      </w:pPr>
+    </w:lvl>
+    <w:lvl w:ilvl="8">
+      <w:start w:val="1"/>
+      <w:numFmt w:val="decimal"/>
+      <w:pStyle w:val="Heading9"/>
+      <w:lvlText w:val="%1.%2.%3.%4.%5.%6.%7.%8.%9"/>
+      <w:lvlJc w:val="left"/>
+      <w:pPr>
+        <w:ind w:left="1584" w:hanging="1584"/>
       </w:pPr>
     </w:lvl>
   </w:abstractNum>
@@ -536,23 +1785,179 @@
       </w:pPr>
     </w:lvl>
   </w:abstractNum>
+  <w:num w:numId="1">
+    <w:abstractNumId w:val="11"/>
+  </w:num>
+  <w:num w:numId="2">
+    <w:abstractNumId w:val="11"/>
+  </w:num>
+  <w:num w:numId="3">
+    <w:abstractNumId w:val="0"/>
+  </w:num>
+  <w:num w:numId="4">
+    <w:abstractNumId w:val="0"/>
+  </w:num>
+  <w:num w:numId="5">
+    <w:abstractNumId w:val="0"/>
+  </w:num>
+  <w:num w:numId="6">
+    <w:abstractNumId w:val="0"/>
+  </w:num>
+  <w:num w:numId="7">
+    <w:abstractNumId w:val="0"/>
+  </w:num>
+  <w:num w:numId="8">
+    <w:abstractNumId w:val="0"/>
+  </w:num>
+  <w:num w:numId="9">
+    <w:abstractNumId w:val="0"/>
+  </w:num>
+  <w:num w:numId="10">
+    <w:abstractNumId w:val="0"/>
+  </w:num>
+  <w:num w:numId="11">
+    <w:abstractNumId w:val="0"/>
+  </w:num>
+  <w:num w:numId="12">
+    <w:abstractNumId w:val="0"/>
+  </w:num>
+  <w:num w:numId="13">
+    <w:abstractNumId w:val="0"/>
+  </w:num>
+  <w:num w:numId="14">
+    <w:abstractNumId w:val="0"/>
+  </w:num>
+  <w:num w:numId="15">
+    <w:abstractNumId w:val="0"/>
+  </w:num>
+  <w:num w:numId="16">
+    <w:abstractNumId w:val="0"/>
+  </w:num>
+  <w:num w:numId="17">
+    <w:abstractNumId w:val="0"/>
+  </w:num>
+  <w:num w:numId="18">
+    <w:abstractNumId w:val="0"/>
+  </w:num>
+  <w:num w:numId="19">
+    <w:abstractNumId w:val="0"/>
+  </w:num>
+  <w:num w:numId="20">
+    <w:abstractNumId w:val="0"/>
+  </w:num>
+  <w:num w:numId="21">
+    <w:abstractNumId w:val="0"/>
+  </w:num>
+  <w:num w:numId="22">
+    <w:abstractNumId w:val="0"/>
+  </w:num>
+  <w:num w:numId="23">
+    <w:abstractNumId w:val="0"/>
+  </w:num>
+  <w:num w:numId="24">
+    <w:abstractNumId w:val="0"/>
+  </w:num>
+  <w:num w:numId="25">
+    <w:abstractNumId w:val="1"/>
+  </w:num>
+  <w:num w:numId="26">
+    <w:abstractNumId w:val="2"/>
+  </w:num>
+  <w:num w:numId="27">
+    <w:abstractNumId w:val="3"/>
+  </w:num>
+  <w:num w:numId="28">
+    <w:abstractNumId w:val="4"/>
+  </w:num>
+  <w:num w:numId="29">
+    <w:abstractNumId w:val="9"/>
+  </w:num>
+  <w:num w:numId="30">
+    <w:abstractNumId w:val="5"/>
+  </w:num>
+  <w:num w:numId="31">
+    <w:abstractNumId w:val="6"/>
+  </w:num>
+  <w:num w:numId="32">
+    <w:abstractNumId w:val="7"/>
+  </w:num>
+  <w:num w:numId="33">
+    <w:abstractNumId w:val="8"/>
+  </w:num>
+  <w:num w:numId="34">
+    <w:abstractNumId w:val="10"/>
+  </w:num>
+  <w:num w:numId="35">
+    <w:abstractNumId w:val="13"/>
+  </w:num>
   <w:num w:numId="1000">
     <w:abstractNumId w:val="990"/>
   </w:num>
-  <w:num w:numId="1000">
-    <w:abstractNumId w:val="990"/>
-  </w:num>
   <w:num w:numId="1001">
     <w:abstractNumId w:val="991"/>
   </w:num>
   <w:num w:numId="1002">
+    <w:abstractNumId w:val="991"/>
+  </w:num>
+  <w:num w:numId="1003">
+    <w:abstractNumId w:val="991"/>
+  </w:num>
+  <w:num w:numId="1004">
+    <w:abstractNumId w:val="991"/>
+  </w:num>
+  <w:num w:numId="1005">
+    <w:abstractNumId w:val="991"/>
+  </w:num>
+  <w:num w:numId="1006">
+    <w:abstractNumId w:val="991"/>
+  </w:num>
+  <w:num w:numId="1007">
+    <w:abstractNumId w:val="991"/>
+  </w:num>
+  <w:num w:numId="1008">
+    <w:abstractNumId w:val="991"/>
+  </w:num>
+  <w:num w:numId="1009">
+    <w:abstractNumId w:val="991"/>
+  </w:num>
+  <w:num w:numId="1010">
+    <w:abstractNumId w:val="991"/>
+  </w:num>
+  <w:num w:numId="1011">
+    <w:abstractNumId w:val="991"/>
+  </w:num>
+  <w:num w:numId="1012">
+    <w:abstractNumId w:val="991"/>
+  </w:num>
+  <w:num w:numId="1013">
+    <w:abstractNumId w:val="991"/>
+  </w:num>
+  <w:num w:numId="1014">
+    <w:abstractNumId w:val="991"/>
+  </w:num>
+  <w:num w:numId="1015">
+    <w:abstractNumId w:val="991"/>
+  </w:num>
+  <w:num w:numId="1016">
+    <w:abstractNumId w:val="991"/>
+  </w:num>
+  <w:num w:numId="1017">
+    <w:abstractNumId w:val="991"/>
+  </w:num>
+  <w:num w:numId="1018">
+    <w:abstractNumId w:val="991"/>
+  </w:num>
+  <w:num w:numId="1019">
+    <w:abstractNumId w:val="991"/>
+  </w:num>
+  <w:num w:numId="1020">
     <w:abstractNumId w:val="991"/>
   </w:num>
 </w:numbering>
 </file>
 
 <file path=word/styles.xml><?xml version="1.0" encoding="utf-8"?>
-<w:styles xmlns:r="http://schemas.openxmlformats.org/officeDocument/2006/relationships" xmlns:w="http://schemas.openxmlformats.org/wordprocessingml/2006/main">
+<w:styles xmlns:mc="http://schemas.openxmlformats.org/markup-compatibility/2006" xmlns:r="http://schemas.openxmlformats.org/officeDocument/2006/relationships" xmlns:w="http://schemas.openxmlformats.org/wordprocessingml/2006/main" xmlns:w14="http://schemas.microsoft.com/office/word/2010/wordml" xmlns:w15="http://schemas.microsoft.com/office/word/2012/wordml" xmlns:w16cid="http://schemas.microsoft.com/office/word/2016/wordml/cid" xmlns:w16se="http://schemas.microsoft.com/office/word/2015/wordml/symex" mc:Ignorable="w14 w15 w16se w16cid">
   <w:docDefaults>
     <w:rPrDefault>
       <w:rPr>
@@ -568,19 +1973,599 @@
       </w:pPr>
     </w:pPrDefault>
   </w:docDefaults>
-  <w:latentStyles w:defLockedState="0" w:defUIPriority="0" w:defSemiHidden="0" w:defUnhideWhenUsed="0" w:defQFormat="0" w:count="276"/>
+  <w:latentStyles w:defLockedState="0" w:defUIPriority="0" w:defSemiHidden="0" w:defUnhideWhenUsed="0" w:defQFormat="0" w:count="375">
+    <w:lsdException w:name="heading 6" w:semiHidden="1" w:unhideWhenUsed="1"/>
+    <w:lsdException w:name="index 3" w:semiHidden="1" w:unhideWhenUsed="1"/>
+    <w:lsdException w:name="index 4" w:semiHidden="1" w:unhideWhenUsed="1"/>
+    <w:lsdException w:name="index 5" w:semiHidden="1" w:unhideWhenUsed="1"/>
+    <w:lsdException w:name="index 6" w:semiHidden="1" w:unhideWhenUsed="1"/>
+    <w:lsdException w:name="index 7" w:semiHidden="1" w:unhideWhenUsed="1"/>
+    <w:lsdException w:name="index 8" w:semiHidden="1" w:unhideWhenUsed="1"/>
+    <w:lsdException w:name="index 9" w:semiHidden="1" w:unhideWhenUsed="1"/>
+    <w:lsdException w:name="toc 1" w:semiHidden="1" w:unhideWhenUsed="1"/>
+    <w:lsdException w:name="toc 2" w:semiHidden="1" w:unhideWhenUsed="1"/>
+    <w:lsdException w:name="toc 3" w:semiHidden="1" w:unhideWhenUsed="1"/>
+    <w:lsdException w:name="toc 4" w:semiHidden="1" w:unhideWhenUsed="1"/>
+    <w:lsdException w:name="toc 5" w:semiHidden="1" w:unhideWhenUsed="1"/>
+    <w:lsdException w:name="toc 6" w:semiHidden="1" w:unhideWhenUsed="1"/>
+    <w:lsdException w:name="toc 7" w:semiHidden="1" w:unhideWhenUsed="1"/>
+    <w:lsdException w:name="toc 8" w:semiHidden="1" w:unhideWhenUsed="1"/>
+    <w:lsdException w:name="toc 9" w:semiHidden="1" w:unhideWhenUsed="1"/>
+    <w:lsdException w:name="Normal Indent" w:semiHidden="1" w:unhideWhenUsed="1"/>
+    <w:lsdException w:name="footnote text" w:semiHidden="1" w:unhideWhenUsed="1"/>
+    <w:lsdException w:name="annotation text" w:semiHidden="1" w:unhideWhenUsed="1"/>
+    <w:lsdException w:name="header" w:semiHidden="1" w:unhideWhenUsed="1"/>
+    <w:lsdException w:name="footer" w:semiHidden="1" w:unhideWhenUsed="1"/>
+    <w:lsdException w:name="index heading" w:semiHidden="1" w:unhideWhenUsed="1"/>
+    <w:lsdException w:name="caption" w:semiHidden="1" w:unhideWhenUsed="1"/>
+    <w:lsdException w:name="table of figures" w:semiHidden="1" w:unhideWhenUsed="1"/>
+    <w:lsdException w:name="envelope address" w:semiHidden="1" w:unhideWhenUsed="1"/>
+    <w:lsdException w:name="envelope return" w:semiHidden="1" w:unhideWhenUsed="1"/>
+    <w:lsdException w:name="footnote reference" w:semiHidden="1" w:unhideWhenUsed="1"/>
+    <w:lsdException w:name="annotation reference" w:semiHidden="1" w:unhideWhenUsed="1"/>
+    <w:lsdException w:name="line number" w:semiHidden="1" w:unhideWhenUsed="1"/>
+    <w:lsdException w:name="page number" w:semiHidden="1" w:unhideWhenUsed="1"/>
+    <w:lsdException w:name="endnote reference" w:semiHidden="1" w:unhideWhenUsed="1"/>
+    <w:lsdException w:name="endnote text" w:semiHidden="1" w:unhideWhenUsed="1"/>
+    <w:lsdException w:name="table of authorities" w:semiHidden="1" w:unhideWhenUsed="1"/>
+    <w:lsdException w:name="macro" w:semiHidden="1" w:unhideWhenUsed="1"/>
+    <w:lsdException w:name="toa heading" w:semiHidden="1" w:unhideWhenUsed="1"/>
+    <w:lsdException w:name="List" w:semiHidden="1" w:unhideWhenUsed="1"/>
+    <w:lsdException w:name="List Bullet" w:semiHidden="1" w:unhideWhenUsed="1"/>
+    <w:lsdException w:name="List Number" w:semiHidden="1" w:unhideWhenUsed="1"/>
+    <w:lsdException w:name="List 2" w:semiHidden="1" w:unhideWhenUsed="1"/>
+    <w:lsdException w:name="List 3" w:semiHidden="1" w:unhideWhenUsed="1"/>
+    <w:lsdException w:name="List 4" w:semiHidden="1" w:unhideWhenUsed="1"/>
+    <w:lsdException w:name="List 5" w:semiHidden="1" w:unhideWhenUsed="1"/>
+    <w:lsdException w:name="List Bullet 3" w:semiHidden="1" w:unhideWhenUsed="1"/>
+    <w:lsdException w:name="List Bullet 4" w:semiHidden="1" w:unhideWhenUsed="1"/>
+    <w:lsdException w:name="List Number 3" w:semiHidden="1" w:unhideWhenUsed="1"/>
+    <w:lsdException w:name="List Number 4" w:semiHidden="1" w:unhideWhenUsed="1"/>
+    <w:lsdException w:name="List Number 5" w:semiHidden="1" w:unhideWhenUsed="1"/>
+    <w:lsdException w:name="Closing" w:semiHidden="1" w:unhideWhenUsed="1"/>
+    <w:lsdException w:name="Signature" w:semiHidden="1" w:unhideWhenUsed="1"/>
+    <w:lsdException w:name="Default Paragraph Font" w:semiHidden="1" w:unhideWhenUsed="1"/>
+    <w:lsdException w:name="Body Text" w:semiHidden="1" w:unhideWhenUsed="1"/>
+    <w:lsdException w:name="Body Text Indent" w:semiHidden="1" w:unhideWhenUsed="1"/>
+    <w:lsdException w:name="List Continue" w:semiHidden="1" w:unhideWhenUsed="1"/>
+    <w:lsdException w:name="List Continue 2" w:semiHidden="1" w:unhideWhenUsed="1"/>
+    <w:lsdException w:name="List Continue 3" w:semiHidden="1" w:unhideWhenUsed="1"/>
+    <w:lsdException w:name="List Continue 4" w:semiHidden="1" w:unhideWhenUsed="1"/>
+    <w:lsdException w:name="List Continue 5" w:semiHidden="1" w:unhideWhenUsed="1"/>
+    <w:lsdException w:name="Message Header" w:semiHidden="1" w:unhideWhenUsed="1"/>
+    <w:lsdException w:name="Salutation" w:semiHidden="1" w:unhideWhenUsed="1"/>
+    <w:lsdException w:name="Date" w:semiHidden="1" w:unhideWhenUsed="1"/>
+    <w:lsdException w:name="Body Text First Indent" w:semiHidden="1" w:unhideWhenUsed="1"/>
+    <w:lsdException w:name="Body Text First Indent 2" w:semiHidden="1" w:unhideWhenUsed="1"/>
+    <w:lsdException w:name="Body Text Indent 3" w:semiHidden="1" w:unhideWhenUsed="1"/>
+    <w:lsdException w:name="Block Text" w:semiHidden="1" w:unhideWhenUsed="1"/>
+    <w:lsdException w:name="Hyperlink" w:semiHidden="1" w:unhideWhenUsed="1"/>
+    <w:lsdException w:name="FollowedHyperlink" w:semiHidden="1" w:unhideWhenUsed="1"/>
+    <w:lsdException w:name="Document Map" w:semiHidden="1" w:unhideWhenUsed="1"/>
+    <w:lsdException w:name="Plain Text" w:semiHidden="1" w:unhideWhenUsed="1"/>
+    <w:lsdException w:name="E-mail Signature" w:semiHidden="1" w:unhideWhenUsed="1"/>
+    <w:lsdException w:name="HTML Top of Form" w:semiHidden="1" w:unhideWhenUsed="1"/>
+    <w:lsdException w:name="HTML Bottom of Form" w:semiHidden="1" w:unhideWhenUsed="1"/>
+    <w:lsdException w:name="Normal (Web)" w:semiHidden="1" w:unhideWhenUsed="1"/>
+    <w:lsdException w:name="HTML Acronym" w:semiHidden="1" w:unhideWhenUsed="1"/>
+    <w:lsdException w:name="HTML Address" w:semiHidden="1" w:unhideWhenUsed="1"/>
+    <w:lsdException w:name="HTML Cite" w:semiHidden="1" w:unhideWhenUsed="1"/>
+    <w:lsdException w:name="HTML Code" w:semiHidden="1" w:unhideWhenUsed="1"/>
+    <w:lsdException w:name="HTML Definition" w:semiHidden="1" w:unhideWhenUsed="1"/>
+    <w:lsdException w:name="HTML Keyboard" w:semiHidden="1" w:unhideWhenUsed="1"/>
+    <w:lsdException w:name="HTML Preformatted" w:semiHidden="1" w:unhideWhenUsed="1"/>
+    <w:lsdException w:name="HTML Sample" w:semiHidden="1" w:unhideWhenUsed="1"/>
+    <w:lsdException w:name="HTML Typewriter" w:semiHidden="1" w:unhideWhenUsed="1"/>
+    <w:lsdException w:name="HTML Variable" w:semiHidden="1" w:unhideWhenUsed="1"/>
+    <w:lsdException w:name="Normal Table" w:semiHidden="1" w:unhideWhenUsed="1"/>
+    <w:lsdException w:name="annotation subject" w:semiHidden="1" w:unhideWhenUsed="1"/>
+    <w:lsdException w:name="No List" w:semiHidden="1" w:unhideWhenUsed="1"/>
+    <w:lsdException w:name="Outline List 1" w:semiHidden="1" w:unhideWhenUsed="1"/>
+    <w:lsdException w:name="Outline List 2" w:semiHidden="1" w:unhideWhenUsed="1"/>
+    <w:lsdException w:name="Outline List 3" w:semiHidden="1" w:unhideWhenUsed="1"/>
+    <w:lsdException w:name="Table Simple 1" w:semiHidden="1" w:unhideWhenUsed="1"/>
+    <w:lsdException w:name="Table Simple 2" w:semiHidden="1" w:unhideWhenUsed="1"/>
+    <w:lsdException w:name="Table Simple 3" w:semiHidden="1" w:unhideWhenUsed="1"/>
+    <w:lsdException w:name="Table Classic 1" w:semiHidden="1" w:unhideWhenUsed="1"/>
+    <w:lsdException w:name="Table Classic 2" w:semiHidden="1" w:unhideWhenUsed="1"/>
+    <w:lsdException w:name="Table Classic 3" w:semiHidden="1" w:unhideWhenUsed="1"/>
+    <w:lsdException w:name="Table Classic 4" w:semiHidden="1" w:unhideWhenUsed="1"/>
+    <w:lsdException w:name="Table Colorful 1" w:semiHidden="1" w:unhideWhenUsed="1"/>
+    <w:lsdException w:name="Table Colorful 2" w:semiHidden="1" w:unhideWhenUsed="1"/>
+    <w:lsdException w:name="Table Colorful 3" w:semiHidden="1" w:unhideWhenUsed="1"/>
+    <w:lsdException w:name="Table Columns 1" w:semiHidden="1" w:unhideWhenUsed="1"/>
+    <w:lsdException w:name="Table Columns 2" w:semiHidden="1" w:unhideWhenUsed="1"/>
+    <w:lsdException w:name="Table Columns 3" w:semiHidden="1" w:unhideWhenUsed="1"/>
+    <w:lsdException w:name="Table Columns 4" w:semiHidden="1" w:unhideWhenUsed="1"/>
+    <w:lsdException w:name="Table Columns 5" w:semiHidden="1" w:unhideWhenUsed="1"/>
+    <w:lsdException w:name="Table Grid 1" w:semiHidden="1" w:unhideWhenUsed="1"/>
+    <w:lsdException w:name="Table Grid 2" w:semiHidden="1" w:unhideWhenUsed="1"/>
+    <w:lsdException w:name="Table Grid 3" w:semiHidden="1" w:unhideWhenUsed="1"/>
+    <w:lsdException w:name="Table Grid 4" w:semiHidden="1" w:unhideWhenUsed="1"/>
+    <w:lsdException w:name="Table Grid 5" w:semiHidden="1" w:unhideWhenUsed="1"/>
+    <w:lsdException w:name="Table Grid 6" w:semiHidden="1" w:unhideWhenUsed="1"/>
+    <w:lsdException w:name="Table Grid 7" w:semiHidden="1" w:unhideWhenUsed="1"/>
+    <w:lsdException w:name="Table Grid 8" w:semiHidden="1" w:unhideWhenUsed="1"/>
+    <w:lsdException w:name="Table List 1" w:semiHidden="1" w:unhideWhenUsed="1"/>
+    <w:lsdException w:name="Table List 2" w:semiHidden="1" w:unhideWhenUsed="1"/>
+    <w:lsdException w:name="Table List 3" w:semiHidden="1" w:unhideWhenUsed="1"/>
+    <w:lsdException w:name="Table List 4" w:semiHidden="1" w:unhideWhenUsed="1"/>
+    <w:lsdException w:name="Table List 5" w:semiHidden="1" w:unhideWhenUsed="1"/>
+    <w:lsdException w:name="Table List 6" w:semiHidden="1" w:unhideWhenUsed="1"/>
+    <w:lsdException w:name="Table List 7" w:semiHidden="1" w:unhideWhenUsed="1"/>
+    <w:lsdException w:name="Table List 8" w:semiHidden="1" w:unhideWhenUsed="1"/>
+    <w:lsdException w:name="Table 3D effects 1" w:semiHidden="1" w:unhideWhenUsed="1"/>
+    <w:lsdException w:name="Table 3D effects 2" w:semiHidden="1" w:unhideWhenUsed="1"/>
+    <w:lsdException w:name="Table 3D effects 3" w:semiHidden="1" w:unhideWhenUsed="1"/>
+    <w:lsdException w:name="Table Contemporary" w:semiHidden="1" w:unhideWhenUsed="1"/>
+    <w:lsdException w:name="Table Elegant" w:semiHidden="1" w:unhideWhenUsed="1"/>
+    <w:lsdException w:name="Table Professional" w:semiHidden="1" w:unhideWhenUsed="1"/>
+    <w:lsdException w:name="Table Subtle 1" w:semiHidden="1" w:unhideWhenUsed="1"/>
+    <w:lsdException w:name="Table Subtle 2" w:semiHidden="1" w:unhideWhenUsed="1"/>
+    <w:lsdException w:name="Table Web 1" w:semiHidden="1" w:unhideWhenUsed="1"/>
+    <w:lsdException w:name="Table Web 2" w:semiHidden="1" w:unhideWhenUsed="1"/>
+    <w:lsdException w:name="Table Web 3" w:semiHidden="1" w:unhideWhenUsed="1"/>
+    <w:lsdException w:name="Balloon Text" w:semiHidden="1" w:unhideWhenUsed="1"/>
+    <w:lsdException w:name="Table Theme" w:semiHidden="1" w:unhideWhenUsed="1"/>
+    <w:lsdException w:name="Placeholder Text" w:semiHidden="1"/>
+    <w:lsdException w:name="Light Shading"/>
+    <w:lsdException w:name="Light List"/>
+    <w:lsdException w:name="Light Grid"/>
+    <w:lsdException w:name="Medium Shading 1"/>
+    <w:lsdException w:name="Medium Shading 2"/>
+    <w:lsdException w:name="Medium List 1"/>
+    <w:lsdException w:name="Medium List 2"/>
+    <w:lsdException w:name="Medium Grid 1"/>
+    <w:lsdException w:name="Medium Grid 2"/>
+    <w:lsdException w:name="Medium Grid 3"/>
+    <w:lsdException w:name="Dark List"/>
+    <w:lsdException w:name="Colorful Shading"/>
+    <w:lsdException w:name="Colorful List"/>
+    <w:lsdException w:name="Colorful Grid"/>
+    <w:lsdException w:name="Light Shading Accent 1"/>
+    <w:lsdException w:name="Light List Accent 1"/>
+    <w:lsdException w:name="Light Grid Accent 1"/>
+    <w:lsdException w:name="Medium Shading 1 Accent 1"/>
+    <w:lsdException w:name="Medium Shading 2 Accent 1"/>
+    <w:lsdException w:name="Medium List 1 Accent 1"/>
+    <w:lsdException w:name="Revision" w:semiHidden="1"/>
+    <w:lsdException w:name="Medium List 2 Accent 1"/>
+    <w:lsdException w:name="Medium Grid 1 Accent 1"/>
+    <w:lsdException w:name="Medium Grid 2 Accent 1"/>
+    <w:lsdException w:name="Medium Grid 3 Accent 1"/>
+    <w:lsdException w:name="Dark List Accent 1"/>
+    <w:lsdException w:name="Colorful Shading Accent 1"/>
+    <w:lsdException w:name="Colorful List Accent 1"/>
+    <w:lsdException w:name="Colorful Grid Accent 1"/>
+    <w:lsdException w:name="Light Shading Accent 2"/>
+    <w:lsdException w:name="Light List Accent 2"/>
+    <w:lsdException w:name="Light Grid Accent 2"/>
+    <w:lsdException w:name="Medium Shading 1 Accent 2"/>
+    <w:lsdException w:name="Medium Shading 2 Accent 2"/>
+    <w:lsdException w:name="Medium List 1 Accent 2"/>
+    <w:lsdException w:name="Medium List 2 Accent 2"/>
+    <w:lsdException w:name="Medium Grid 1 Accent 2"/>
+    <w:lsdException w:name="Medium Grid 2 Accent 2"/>
+    <w:lsdException w:name="Medium Grid 3 Accent 2"/>
+    <w:lsdException w:name="Dark List Accent 2"/>
+    <w:lsdException w:name="Colorful Shading Accent 2"/>
+    <w:lsdException w:name="Colorful List Accent 2"/>
+    <w:lsdException w:name="Colorful Grid Accent 2"/>
+    <w:lsdException w:name="Light Shading Accent 3"/>
+    <w:lsdException w:name="Light List Accent 3"/>
+    <w:lsdException w:name="Light Grid Accent 3"/>
+    <w:lsdException w:name="Medium Shading 1 Accent 3"/>
+    <w:lsdException w:name="Medium Shading 2 Accent 3"/>
+    <w:lsdException w:name="Medium List 1 Accent 3"/>
+    <w:lsdException w:name="Medium List 2 Accent 3"/>
+    <w:lsdException w:name="Medium Grid 1 Accent 3"/>
+    <w:lsdException w:name="Medium Grid 2 Accent 3"/>
+    <w:lsdException w:name="Medium Grid 3 Accent 3"/>
+    <w:lsdException w:name="Dark List Accent 3"/>
+    <w:lsdException w:name="Colorful Shading Accent 3"/>
+    <w:lsdException w:name="Colorful List Accent 3"/>
+    <w:lsdException w:name="Colorful Grid Accent 3"/>
+    <w:lsdException w:name="Light Shading Accent 4"/>
+    <w:lsdException w:name="Light List Accent 4"/>
+    <w:lsdException w:name="Light Grid Accent 4"/>
+    <w:lsdException w:name="Medium Shading 1 Accent 4"/>
+    <w:lsdException w:name="Medium Shading 2 Accent 4"/>
+    <w:lsdException w:name="Medium List 1 Accent 4"/>
+    <w:lsdException w:name="Medium List 2 Accent 4"/>
+    <w:lsdException w:name="Medium Grid 1 Accent 4"/>
+    <w:lsdException w:name="Medium Grid 2 Accent 4"/>
+    <w:lsdException w:name="Medium Grid 3 Accent 4"/>
+    <w:lsdException w:name="Dark List Accent 4"/>
+    <w:lsdException w:name="Colorful Shading Accent 4"/>
+    <w:lsdException w:name="Colorful List Accent 4"/>
+    <w:lsdException w:name="Colorful Grid Accent 4"/>
+    <w:lsdException w:name="Light Shading Accent 5"/>
+    <w:lsdException w:name="Light List Accent 5"/>
+    <w:lsdException w:name="Light Grid Accent 5"/>
+    <w:lsdException w:name="Medium Shading 1 Accent 5"/>
+    <w:lsdException w:name="Medium Shading 2 Accent 5"/>
+    <w:lsdException w:name="Medium List 1 Accent 5"/>
+    <w:lsdException w:name="Medium List 2 Accent 5"/>
+    <w:lsdException w:name="Medium Grid 1 Accent 5"/>
+    <w:lsdException w:name="Medium Grid 2 Accent 5"/>
+    <w:lsdException w:name="Medium Grid 3 Accent 5"/>
+    <w:lsdException w:name="Dark List Accent 5"/>
+    <w:lsdException w:name="Colorful Shading Accent 5"/>
+    <w:lsdException w:name="Colorful List Accent 5"/>
+    <w:lsdException w:name="Colorful Grid Accent 5"/>
+    <w:lsdException w:name="Light Shading Accent 6"/>
+    <w:lsdException w:name="Light List Accent 6"/>
+    <w:lsdException w:name="Light Grid Accent 6"/>
+    <w:lsdException w:name="Medium Shading 1 Accent 6"/>
+    <w:lsdException w:name="Medium Shading 2 Accent 6"/>
+    <w:lsdException w:name="Medium List 1 Accent 6"/>
+    <w:lsdException w:name="Medium List 2 Accent 6"/>
+    <w:lsdException w:name="Medium Grid 1 Accent 6"/>
+    <w:lsdException w:name="Medium Grid 2 Accent 6"/>
+    <w:lsdException w:name="Medium Grid 3 Accent 6"/>
+    <w:lsdException w:name="Dark List Accent 6"/>
+    <w:lsdException w:name="Colorful Shading Accent 6"/>
+    <w:lsdException w:name="Colorful List Accent 6"/>
+    <w:lsdException w:name="Colorful Grid Accent 6"/>
+    <w:lsdException w:name="Bibliography" w:semiHidden="1" w:unhideWhenUsed="1"/>
+    <w:lsdException w:name="TOC Heading" w:semiHidden="1" w:unhideWhenUsed="1"/>
+    <w:lsdException w:name="Grid Table 4" w:uiPriority="49"/>
+    <w:lsdException w:name="Grid Table 5 Dark" w:uiPriority="50"/>
+    <w:lsdException w:name="Grid Table 6 Colorful" w:uiPriority="51"/>
+    <w:lsdException w:name="Grid Table 7 Colorful" w:uiPriority="52"/>
+    <w:lsdException w:name="Grid Table 1 Light Accent 1" w:uiPriority="46"/>
+    <w:lsdException w:name="Grid Table 2 Accent 1" w:uiPriority="47"/>
+    <w:lsdException w:name="Grid Table 3 Accent 1" w:uiPriority="48"/>
+    <w:lsdException w:name="Grid Table 4 Accent 1" w:uiPriority="49"/>
+    <w:lsdException w:name="Grid Table 5 Dark Accent 1" w:uiPriority="50"/>
+    <w:lsdException w:name="Grid Table 6 Colorful Accent 1" w:uiPriority="51"/>
+    <w:lsdException w:name="Grid Table 7 Colorful Accent 1" w:uiPriority="52"/>
+    <w:lsdException w:name="Grid Table 1 Light Accent 2" w:uiPriority="46"/>
+    <w:lsdException w:name="Grid Table 2 Accent 2" w:uiPriority="47"/>
+    <w:lsdException w:name="Grid Table 3 Accent 2" w:uiPriority="48"/>
+    <w:lsdException w:name="Grid Table 4 Accent 2" w:uiPriority="49"/>
+    <w:lsdException w:name="Grid Table 5 Dark Accent 2" w:uiPriority="50"/>
+    <w:lsdException w:name="Grid Table 6 Colorful Accent 2" w:uiPriority="51"/>
+    <w:lsdException w:name="Grid Table 7 Colorful Accent 2" w:uiPriority="52"/>
+    <w:lsdException w:name="Grid Table 1 Light Accent 3" w:uiPriority="46"/>
+    <w:lsdException w:name="Grid Table 2 Accent 3" w:uiPriority="47"/>
+    <w:lsdException w:name="Grid Table 3 Accent 3" w:uiPriority="48"/>
+    <w:lsdException w:name="Grid Table 4 Accent 3" w:uiPriority="49"/>
+    <w:lsdException w:name="Grid Table 5 Dark Accent 3" w:uiPriority="50"/>
+    <w:lsdException w:name="Grid Table 6 Colorful Accent 3" w:uiPriority="51"/>
+    <w:lsdException w:name="Grid Table 7 Colorful Accent 3" w:uiPriority="52"/>
+    <w:lsdException w:name="Grid Table 1 Light Accent 4" w:uiPriority="46"/>
+    <w:lsdException w:name="Grid Table 2 Accent 4" w:uiPriority="47"/>
+    <w:lsdException w:name="Grid Table 3 Accent 4" w:uiPriority="48"/>
+    <w:lsdException w:name="Grid Table 4 Accent 4" w:uiPriority="49"/>
+    <w:lsdException w:name="Grid Table 5 Dark Accent 4" w:uiPriority="50"/>
+    <w:lsdException w:name="Grid Table 6 Colorful Accent 4" w:uiPriority="51"/>
+    <w:lsdException w:name="Grid Table 7 Colorful Accent 4" w:uiPriority="52"/>
+    <w:lsdException w:name="Grid Table 1 Light Accent 5" w:uiPriority="46"/>
+    <w:lsdException w:name="Grid Table 2 Accent 5" w:uiPriority="47"/>
+    <w:lsdException w:name="Grid Table 3 Accent 5" w:uiPriority="48"/>
+    <w:lsdException w:name="Grid Table 4 Accent 5" w:uiPriority="49"/>
+    <w:lsdException w:name="Grid Table 5 Dark Accent 5" w:uiPriority="50"/>
+    <w:lsdException w:name="Grid Table 6 Colorful Accent 5" w:uiPriority="51"/>
+    <w:lsdException w:name="Grid Table 7 Colorful Accent 5" w:uiPriority="52"/>
+    <w:lsdException w:name="Grid Table 1 Light Accent 6" w:uiPriority="46"/>
+    <w:lsdException w:name="Grid Table 2 Accent 6" w:uiPriority="47"/>
+    <w:lsdException w:name="Grid Table 3 Accent 6" w:uiPriority="48"/>
+    <w:lsdException w:name="Grid Table 4 Accent 6" w:uiPriority="49"/>
+    <w:lsdException w:name="Grid Table 5 Dark Accent 6" w:uiPriority="50"/>
+    <w:lsdException w:name="Grid Table 6 Colorful Accent 6" w:uiPriority="51"/>
+    <w:lsdException w:name="Grid Table 7 Colorful Accent 6" w:uiPriority="52"/>
+    <w:lsdException w:name="List Table 1 Light" w:uiPriority="46"/>
+    <w:lsdException w:name="List Table 2" w:uiPriority="47"/>
+    <w:lsdException w:name="List Table 3" w:uiPriority="48"/>
+    <w:lsdException w:name="List Table 4" w:uiPriority="49"/>
+    <w:lsdException w:name="List Table 5 Dark" w:uiPriority="50"/>
+    <w:lsdException w:name="List Table 6 Colorful" w:uiPriority="51"/>
+    <w:lsdException w:name="List Table 7 Colorful" w:uiPriority="52"/>
+    <w:lsdException w:name="List Table 1 Light Accent 1" w:uiPriority="46"/>
+    <w:lsdException w:name="List Table 2 Accent 1" w:uiPriority="47"/>
+    <w:lsdException w:name="List Table 3 Accent 1" w:uiPriority="48"/>
+    <w:lsdException w:name="List Table 4 Accent 1" w:uiPriority="49"/>
+    <w:lsdException w:name="List Table 5 Dark Accent 1" w:uiPriority="50"/>
+    <w:lsdException w:name="List Table 6 Colorful Accent 1" w:uiPriority="51"/>
+    <w:lsdException w:name="List Table 7 Colorful Accent 1" w:uiPriority="52"/>
+    <w:lsdException w:name="List Table 1 Light Accent 2" w:uiPriority="46"/>
+    <w:lsdException w:name="List Table 2 Accent 2" w:uiPriority="47"/>
+    <w:lsdException w:name="List Table 3 Accent 2" w:uiPriority="48"/>
+    <w:lsdException w:name="List Table 4 Accent 2" w:uiPriority="49"/>
+    <w:lsdException w:name="List Table 5 Dark Accent 2" w:uiPriority="50"/>
+    <w:lsdException w:name="List Table 6 Colorful Accent 2" w:uiPriority="51"/>
+    <w:lsdException w:name="List Table 7 Colorful Accent 2" w:uiPriority="52"/>
+    <w:lsdException w:name="List Table 1 Light Accent 3" w:uiPriority="46"/>
+    <w:lsdException w:name="List Table 2 Accent 3" w:uiPriority="47"/>
+    <w:lsdException w:name="List Table 3 Accent 3" w:uiPriority="48"/>
+    <w:lsdException w:name="List Table 4 Accent 3" w:uiPriority="49"/>
+    <w:lsdException w:name="List Table 5 Dark Accent 3" w:uiPriority="50"/>
+    <w:lsdException w:name="List Table 6 Colorful Accent 3" w:uiPriority="51"/>
+    <w:lsdException w:name="List Table 7 Colorful Accent 3" w:uiPriority="52"/>
+    <w:lsdException w:name="List Table 1 Light Accent 4" w:uiPriority="46"/>
+    <w:lsdException w:name="List Table 2 Accent 4" w:uiPriority="47"/>
+    <w:lsdException w:name="List Table 3 Accent 4" w:uiPriority="48"/>
+    <w:lsdException w:name="List Table 4 Accent 4" w:uiPriority="49"/>
+    <w:lsdException w:name="List Table 5 Dark Accent 4" w:uiPriority="50"/>
+    <w:lsdException w:name="List Table 6 Colorful Accent 4" w:uiPriority="51"/>
+    <w:lsdException w:name="List Table 7 Colorful Accent 4" w:uiPriority="52"/>
+    <w:lsdException w:name="List Table 1 Light Accent 5" w:uiPriority="46"/>
+    <w:lsdException w:name="List Table 2 Accent 5" w:uiPriority="47"/>
+    <w:lsdException w:name="List Table 3 Accent 5" w:uiPriority="48"/>
+    <w:lsdException w:name="List Table 4 Accent 5" w:uiPriority="49"/>
+    <w:lsdException w:name="List Table 5 Dark Accent 5" w:uiPriority="50"/>
+    <w:lsdException w:name="List Table 6 Colorful Accent 5" w:uiPriority="51"/>
+    <w:lsdException w:name="List Table 7 Colorful Accent 5" w:uiPriority="52"/>
+    <w:lsdException w:name="List Table 1 Light Accent 6" w:uiPriority="46"/>
+    <w:lsdException w:name="List Table 2 Accent 6" w:uiPriority="47"/>
+    <w:lsdException w:name="List Table 3 Accent 6" w:uiPriority="48"/>
+    <w:lsdException w:name="List Table 4 Accent 6" w:uiPriority="49"/>
+    <w:lsdException w:name="List Table 5 Dark Accent 6" w:uiPriority="50"/>
+    <w:lsdException w:name="List Table 6 Colorful Accent 6" w:uiPriority="51"/>
+    <w:lsdException w:name="List Table 7 Colorful Accent 6" w:uiPriority="52"/>
+    <w:lsdException w:name="Mention" w:semiHidden="1" w:uiPriority="99" w:unhideWhenUsed="1"/>
+    <w:lsdException w:name="Smart Hyperlink" w:semiHidden="1" w:uiPriority="99" w:unhideWhenUsed="1"/>
+    <w:lsdException w:name="Hashtag" w:semiHidden="1" w:uiPriority="99" w:unhideWhenUsed="1"/>
+    <w:lsdException w:name="Unresolved Mention" w:semiHidden="1" w:uiPriority="99" w:unhideWhenUsed="1"/>
+  </w:latentStyles>
   <w:style w:type="paragraph" w:default="1" w:styleId="Normal">
     <w:name w:val="Normal"/>
     <w:qFormat/>
+    <w:rsid w:val="00E453B0"/>
+    <w:rPr>
+      <w:rFonts w:ascii="Times New Roman" w:hAnsi="Times New Roman"/>
+    </w:rPr>
+  </w:style>
+  <w:style w:type="paragraph" w:styleId="Heading1">
+    <w:name w:val="heading 1"/>
+    <w:basedOn w:val="Normal"/>
+    <w:next w:val="BodyText"/>
+    <w:uiPriority w:val="9"/>
+    <w:qFormat/>
+    <w:rsid w:val="00D044C0"/>
+    <w:pPr>
+      <w:keepNext/>
+      <w:keepLines/>
+      <w:numPr>
+        <w:numId w:val="35"/>
+      </w:numPr>
+      <w:spacing w:before="480" w:after="0"/>
+      <w:outlineLvl w:val="0"/>
+    </w:pPr>
+    <w:rPr>
+      <w:rFonts w:eastAsiaTheme="majorEastAsia" w:cstheme="majorBidi"/>
+      <w:b/>
+      <w:bCs/>
+      <w:color w:val="000000" w:themeColor="text1"/>
+      <w:sz w:val="32"/>
+      <w:szCs w:val="32"/>
+    </w:rPr>
+  </w:style>
+  <w:style w:type="paragraph" w:styleId="Heading2">
+    <w:name w:val="heading 2"/>
+    <w:basedOn w:val="Normal"/>
+    <w:next w:val="BodyText"/>
+    <w:uiPriority w:val="9"/>
+    <w:unhideWhenUsed/>
+    <w:qFormat/>
+    <w:rsid w:val="00D044C0"/>
+    <w:pPr>
+      <w:keepNext/>
+      <w:keepLines/>
+      <w:numPr>
+        <w:ilvl w:val="1"/>
+        <w:numId w:val="35"/>
+      </w:numPr>
+      <w:spacing w:before="200" w:after="0"/>
+      <w:outlineLvl w:val="1"/>
+    </w:pPr>
+    <w:rPr>
+      <w:rFonts w:eastAsiaTheme="majorEastAsia" w:cstheme="majorBidi"/>
+      <w:b/>
+      <w:bCs/>
+      <w:color w:val="000000" w:themeColor="text1"/>
+      <w:sz w:val="32"/>
+      <w:szCs w:val="32"/>
+    </w:rPr>
+  </w:style>
+  <w:style w:type="paragraph" w:styleId="Heading3">
+    <w:name w:val="heading 3"/>
+    <w:basedOn w:val="Normal"/>
+    <w:next w:val="BodyText"/>
+    <w:uiPriority w:val="9"/>
+    <w:unhideWhenUsed/>
+    <w:qFormat/>
+    <w:pPr>
+      <w:keepNext/>
+      <w:keepLines/>
+      <w:numPr>
+        <w:ilvl w:val="2"/>
+        <w:numId w:val="35"/>
+      </w:numPr>
+      <w:spacing w:before="200" w:after="0"/>
+      <w:outlineLvl w:val="2"/>
+    </w:pPr>
+    <w:rPr>
+      <w:rFonts w:asciiTheme="majorHAnsi" w:eastAsiaTheme="majorEastAsia" w:hAnsiTheme="majorHAnsi" w:cstheme="majorBidi"/>
+      <w:b/>
+      <w:bCs/>
+      <w:color w:val="4F81BD" w:themeColor="accent1"/>
+      <w:sz w:val="28"/>
+      <w:szCs w:val="28"/>
+    </w:rPr>
+  </w:style>
+  <w:style w:type="paragraph" w:styleId="Heading4">
+    <w:name w:val="heading 4"/>
+    <w:basedOn w:val="Normal"/>
+    <w:next w:val="BodyText"/>
+    <w:uiPriority w:val="9"/>
+    <w:unhideWhenUsed/>
+    <w:qFormat/>
+    <w:pPr>
+      <w:keepNext/>
+      <w:keepLines/>
+      <w:numPr>
+        <w:ilvl w:val="3"/>
+        <w:numId w:val="35"/>
+      </w:numPr>
+      <w:spacing w:before="200" w:after="0"/>
+      <w:outlineLvl w:val="3"/>
+    </w:pPr>
+    <w:rPr>
+      <w:rFonts w:asciiTheme="majorHAnsi" w:eastAsiaTheme="majorEastAsia" w:hAnsiTheme="majorHAnsi" w:cstheme="majorBidi"/>
+      <w:b/>
+      <w:bCs/>
+      <w:color w:val="4F81BD" w:themeColor="accent1"/>
+    </w:rPr>
+  </w:style>
+  <w:style w:type="paragraph" w:styleId="Heading5">
+    <w:name w:val="heading 5"/>
+    <w:basedOn w:val="Normal"/>
+    <w:next w:val="BodyText"/>
+    <w:uiPriority w:val="9"/>
+    <w:unhideWhenUsed/>
+    <w:qFormat/>
+    <w:pPr>
+      <w:keepNext/>
+      <w:keepLines/>
+      <w:numPr>
+        <w:ilvl w:val="4"/>
+        <w:numId w:val="35"/>
+      </w:numPr>
+      <w:spacing w:before="200" w:after="0"/>
+      <w:outlineLvl w:val="4"/>
+    </w:pPr>
+    <w:rPr>
+      <w:rFonts w:asciiTheme="majorHAnsi" w:eastAsiaTheme="majorEastAsia" w:hAnsiTheme="majorHAnsi" w:cstheme="majorBidi"/>
+      <w:i/>
+      <w:iCs/>
+      <w:color w:val="4F81BD" w:themeColor="accent1"/>
+    </w:rPr>
+  </w:style>
+  <w:style w:type="paragraph" w:styleId="Heading6">
+    <w:name w:val="heading 6"/>
+    <w:basedOn w:val="Normal"/>
+    <w:next w:val="BodyText"/>
+    <w:uiPriority w:val="9"/>
+    <w:unhideWhenUsed/>
+    <w:qFormat/>
+    <w:pPr>
+      <w:keepNext/>
+      <w:keepLines/>
+      <w:numPr>
+        <w:ilvl w:val="5"/>
+        <w:numId w:val="35"/>
+      </w:numPr>
+      <w:spacing w:before="200" w:after="0"/>
+      <w:outlineLvl w:val="5"/>
+    </w:pPr>
+    <w:rPr>
+      <w:rFonts w:asciiTheme="majorHAnsi" w:eastAsiaTheme="majorEastAsia" w:hAnsiTheme="majorHAnsi" w:cstheme="majorBidi"/>
+      <w:color w:val="4F81BD" w:themeColor="accent1"/>
+    </w:rPr>
+  </w:style>
+  <w:style w:type="paragraph" w:styleId="Heading7">
+    <w:name w:val="heading 7"/>
+    <w:basedOn w:val="Normal"/>
+    <w:next w:val="BodyText"/>
+    <w:uiPriority w:val="9"/>
+    <w:unhideWhenUsed/>
+    <w:qFormat/>
+    <w:pPr>
+      <w:keepNext/>
+      <w:keepLines/>
+      <w:numPr>
+        <w:ilvl w:val="6"/>
+        <w:numId w:val="35"/>
+      </w:numPr>
+      <w:spacing w:before="200" w:after="0"/>
+      <w:outlineLvl w:val="6"/>
+    </w:pPr>
+    <w:rPr>
+      <w:rFonts w:asciiTheme="majorHAnsi" w:eastAsiaTheme="majorEastAsia" w:hAnsiTheme="majorHAnsi" w:cstheme="majorBidi"/>
+      <w:color w:val="4F81BD" w:themeColor="accent1"/>
+    </w:rPr>
+  </w:style>
+  <w:style w:type="paragraph" w:styleId="Heading8">
+    <w:name w:val="heading 8"/>
+    <w:basedOn w:val="Normal"/>
+    <w:next w:val="BodyText"/>
+    <w:uiPriority w:val="9"/>
+    <w:unhideWhenUsed/>
+    <w:qFormat/>
+    <w:pPr>
+      <w:keepNext/>
+      <w:keepLines/>
+      <w:numPr>
+        <w:ilvl w:val="7"/>
+        <w:numId w:val="35"/>
+      </w:numPr>
+      <w:spacing w:before="200" w:after="0"/>
+      <w:outlineLvl w:val="7"/>
+    </w:pPr>
+    <w:rPr>
+      <w:rFonts w:asciiTheme="majorHAnsi" w:eastAsiaTheme="majorEastAsia" w:hAnsiTheme="majorHAnsi" w:cstheme="majorBidi"/>
+      <w:color w:val="4F81BD" w:themeColor="accent1"/>
+    </w:rPr>
+  </w:style>
+  <w:style w:type="paragraph" w:styleId="Heading9">
+    <w:name w:val="heading 9"/>
+    <w:basedOn w:val="Normal"/>
+    <w:next w:val="BodyText"/>
+    <w:uiPriority w:val="9"/>
+    <w:unhideWhenUsed/>
+    <w:qFormat/>
+    <w:pPr>
+      <w:keepNext/>
+      <w:keepLines/>
+      <w:numPr>
+        <w:ilvl w:val="8"/>
+        <w:numId w:val="35"/>
+      </w:numPr>
+      <w:spacing w:before="200" w:after="0"/>
+      <w:outlineLvl w:val="8"/>
+    </w:pPr>
+    <w:rPr>
+      <w:rFonts w:asciiTheme="majorHAnsi" w:eastAsiaTheme="majorEastAsia" w:hAnsiTheme="majorHAnsi" w:cstheme="majorBidi"/>
+      <w:color w:val="4F81BD" w:themeColor="accent1"/>
+    </w:rPr>
+  </w:style>
+  <w:style w:type="character" w:default="1" w:styleId="DefaultParagraphFont">
+    <w:name w:val="Default Paragraph Font"/>
+    <w:uiPriority w:val="1"/>
+    <w:semiHidden/>
+    <w:unhideWhenUsed/>
+  </w:style>
+  <w:style w:type="table" w:default="1" w:styleId="TableNormal">
+    <w:name w:val="Normal Table"/>
+    <w:uiPriority w:val="99"/>
+    <w:semiHidden/>
+    <w:unhideWhenUsed/>
+    <w:tblPr>
+      <w:tblInd w:w="0" w:type="dxa"/>
+      <w:tblCellMar>
+        <w:top w:w="0" w:type="dxa"/>
+        <w:left w:w="108" w:type="dxa"/>
+        <w:bottom w:w="0" w:type="dxa"/>
+        <w:right w:w="108" w:type="dxa"/>
+      </w:tblCellMar>
+    </w:tblPr>
+  </w:style>
+  <w:style w:type="numbering" w:default="1" w:styleId="NoList">
+    <w:name w:val="No List"/>
+    <w:uiPriority w:val="99"/>
+    <w:semiHidden/>
+    <w:unhideWhenUsed/>
   </w:style>
   <w:style w:type="paragraph" w:styleId="BodyText">
     <w:name w:val="Body Text"/>
     <w:basedOn w:val="Normal"/>
     <w:link w:val="BodyTextChar"/>
+    <w:qFormat/>
     <w:pPr>
       <w:spacing w:before="180" w:after="180"/>
     </w:pPr>
-    <w:qFormat/>
   </w:style>
   <w:style w:type="paragraph" w:customStyle="1" w:styleId="FirstParagraph">
     <w:name w:val="First Paragraph"/>
@@ -601,6 +2586,7 @@
     <w:basedOn w:val="Normal"/>
     <w:next w:val="BodyText"/>
     <w:qFormat/>
+    <w:rsid w:val="00E453B0"/>
     <w:pPr>
       <w:keepNext/>
       <w:keepLines/>
@@ -608,10 +2594,10 @@
       <w:jc w:val="center"/>
     </w:pPr>
     <w:rPr>
-      <w:rFonts w:asciiTheme="majorHAnsi" w:eastAsiaTheme="majorEastAsia" w:hAnsiTheme="majorHAnsi" w:cstheme="majorBidi"/>
+      <w:rFonts w:eastAsiaTheme="majorEastAsia" w:cstheme="majorBidi"/>
       <w:b/>
       <w:bCs/>
-      <w:color w:val="345A8A" w:themeColor="accent1" w:themeShade="B5"/>
+      <w:color w:val="000000" w:themeColor="text1"/>
       <w:sz w:val="36"/>
       <w:szCs w:val="36"/>
     </w:rPr>
@@ -622,10 +2608,7 @@
     <w:next w:val="BodyText"/>
     <w:qFormat/>
     <w:pPr>
-      <w:keepNext/>
-      <w:keepLines/>
-      <w:spacing w:before="240" w:after="240"/>
-      <w:jc w:val="center"/>
+      <w:spacing w:before="240"/>
     </w:pPr>
     <w:rPr>
       <w:sz w:val="30"/>
@@ -636,21 +2619,29 @@
     <w:name w:val="Author"/>
     <w:next w:val="BodyText"/>
     <w:qFormat/>
+    <w:rsid w:val="00F033F6"/>
     <w:pPr>
       <w:keepNext/>
       <w:keepLines/>
       <w:jc w:val="center"/>
     </w:pPr>
+    <w:rPr>
+      <w:rFonts w:ascii="Times New Roman" w:hAnsi="Times New Roman"/>
+    </w:rPr>
   </w:style>
   <w:style w:type="paragraph" w:styleId="Date">
     <w:name w:val="Date"/>
     <w:next w:val="BodyText"/>
     <w:qFormat/>
+    <w:rsid w:val="00F033F6"/>
     <w:pPr>
       <w:keepNext/>
       <w:keepLines/>
       <w:jc w:val="center"/>
     </w:pPr>
+    <w:rPr>
+      <w:rFonts w:ascii="Times New Roman" w:hAnsi="Times New Roman"/>
+    </w:rPr>
   </w:style>
   <w:style w:type="paragraph" w:customStyle="1" w:styleId="Abstract">
     <w:name w:val="Abstract"/>
@@ -670,199 +2661,7 @@
   <w:style w:type="paragraph" w:styleId="Bibliography">
     <w:name w:val="Bibliography"/>
     <w:basedOn w:val="Normal"/>
-    <w:next w:val="Bibliography"/>
     <w:qFormat/>
-    <w:pPr/>
-    <w:rPr/>
-  </w:style>
-  <w:style w:type="paragraph" w:styleId="Heading1">
-    <w:name w:val="Heading 1"/>
-    <w:basedOn w:val="Normal"/>
-    <w:next w:val="BodyText"/>
-    <w:uiPriority w:val="9"/>
-    <w:qFormat/>
-    <w:pPr>
-      <w:keepNext/>
-      <w:keepLines/>
-      <w:spacing w:before="480" w:after="0"/>
-      <w:outlineLvl w:val="0"/>
-    </w:pPr>
-    <w:rPr>
-      <w:rFonts w:asciiTheme="majorHAnsi" w:eastAsiaTheme="majorEastAsia" w:hAnsiTheme="majorHAnsi" w:cstheme="majorBidi"/>
-      <w:b/>
-      <w:bCs/>
-      <w:color w:val="345A8A" w:themeColor="accent1" w:themeShade="B5"/>
-      <w:sz w:val="32"/>
-      <w:szCs w:val="32"/>
-    </w:rPr>
-  </w:style>
-  <w:style w:type="paragraph" w:styleId="Heading2">
-    <w:name w:val="Heading 2"/>
-    <w:basedOn w:val="Normal"/>
-    <w:next w:val="BodyText"/>
-    <w:uiPriority w:val="9"/>
-    <w:unhideWhenUsed/>
-    <w:qFormat/>
-    <w:pPr>
-      <w:keepNext/>
-      <w:keepLines/>
-      <w:spacing w:before="200" w:after="0"/>
-      <w:outlineLvl w:val="1"/>
-    </w:pPr>
-    <w:rPr>
-      <w:rFonts w:asciiTheme="majorHAnsi" w:eastAsiaTheme="majorEastAsia" w:hAnsiTheme="majorHAnsi" w:cstheme="majorBidi"/>
-      <w:b/>
-      <w:bCs/>
-      <w:color w:val="4F81BD" w:themeColor="accent1"/>
-      <w:sz w:val="32"/>
-      <w:szCs w:val="32"/>
-    </w:rPr>
-  </w:style>
-  <w:style w:type="paragraph" w:styleId="Heading3">
-    <w:name w:val="Heading 3"/>
-    <w:basedOn w:val="Normal"/>
-    <w:next w:val="BodyText"/>
-    <w:uiPriority w:val="9"/>
-    <w:unhideWhenUsed/>
-    <w:qFormat/>
-    <w:pPr>
-      <w:keepNext/>
-      <w:keepLines/>
-      <w:spacing w:before="200" w:after="0"/>
-      <w:outlineLvl w:val="2"/>
-    </w:pPr>
-    <w:rPr>
-      <w:rFonts w:asciiTheme="majorHAnsi" w:eastAsiaTheme="majorEastAsia" w:hAnsiTheme="majorHAnsi" w:cstheme="majorBidi"/>
-      <w:b/>
-      <w:bCs/>
-      <w:color w:val="4F81BD" w:themeColor="accent1"/>
-      <w:sz w:val="28"/>
-      <w:szCs w:val="28"/>
-    </w:rPr>
-  </w:style>
-  <w:style w:type="paragraph" w:styleId="Heading4">
-    <w:name w:val="Heading 4"/>
-    <w:basedOn w:val="Normal"/>
-    <w:next w:val="BodyText"/>
-    <w:uiPriority w:val="9"/>
-    <w:unhideWhenUsed/>
-    <w:qFormat/>
-    <w:pPr>
-      <w:keepNext/>
-      <w:keepLines/>
-      <w:spacing w:before="200" w:after="0"/>
-      <w:outlineLvl w:val="3"/>
-    </w:pPr>
-    <w:rPr>
-      <w:rFonts w:asciiTheme="majorHAnsi" w:eastAsiaTheme="majorEastAsia" w:hAnsiTheme="majorHAnsi" w:cstheme="majorBidi"/>
-      <w:b/>
-      <w:bCs/>
-      <w:color w:val="4F81BD" w:themeColor="accent1"/>
-      <w:sz w:val="24"/>
-      <w:szCs w:val="24"/>
-    </w:rPr>
-  </w:style>
-  <w:style w:type="paragraph" w:styleId="Heading5">
-    <w:name w:val="Heading 5"/>
-    <w:basedOn w:val="Normal"/>
-    <w:next w:val="BodyText"/>
-    <w:uiPriority w:val="9"/>
-    <w:unhideWhenUsed/>
-    <w:qFormat/>
-    <w:pPr>
-      <w:keepNext/>
-      <w:keepLines/>
-      <w:spacing w:before="200" w:after="0"/>
-      <w:outlineLvl w:val="4"/>
-    </w:pPr>
-    <w:rPr>
-      <w:rFonts w:asciiTheme="majorHAnsi" w:eastAsiaTheme="majorEastAsia" w:hAnsiTheme="majorHAnsi" w:cstheme="majorBidi"/>
-      <w:i/>
-      <w:iCs/>
-      <w:color w:val="4F81BD" w:themeColor="accent1"/>
-      <w:sz w:val="24"/>
-      <w:szCs w:val="24"/>
-    </w:rPr>
-  </w:style>
-  <w:style w:type="paragraph" w:styleId="Heading6">
-    <w:name w:val="Heading 6"/>
-    <w:basedOn w:val="Normal"/>
-    <w:next w:val="BodyText"/>
-    <w:uiPriority w:val="9"/>
-    <w:unhideWhenUsed/>
-    <w:qFormat/>
-    <w:pPr>
-      <w:keepNext/>
-      <w:keepLines/>
-      <w:spacing w:before="200" w:after="0"/>
-      <w:outlineLvl w:val="5"/>
-    </w:pPr>
-    <w:rPr>
-      <w:rFonts w:asciiTheme="majorHAnsi" w:eastAsiaTheme="majorEastAsia" w:hAnsiTheme="majorHAnsi" w:cstheme="majorBidi"/>
-      <w:color w:val="4F81BD" w:themeColor="accent1"/>
-      <w:sz w:val="24"/>
-      <w:szCs w:val="24"/>
-    </w:rPr>
-  </w:style>
-  <w:style w:type="paragraph" w:styleId="Heading7">
-    <w:name w:val="Heading 7"/>
-    <w:basedOn w:val="Normal"/>
-    <w:next w:val="BodyText"/>
-    <w:uiPriority w:val="9"/>
-    <w:unhideWhenUsed/>
-    <w:qFormat/>
-    <w:pPr>
-      <w:keepNext/>
-      <w:keepLines/>
-      <w:spacing w:before="200" w:after="0"/>
-      <w:outlineLvl w:val="6"/>
-    </w:pPr>
-    <w:rPr>
-      <w:rFonts w:asciiTheme="majorHAnsi" w:eastAsiaTheme="majorEastAsia" w:hAnsiTheme="majorHAnsi" w:cstheme="majorBidi"/>
-      <w:color w:val="4F81BD" w:themeColor="accent1"/>
-      <w:sz w:val="24"/>
-      <w:szCs w:val="24"/>
-    </w:rPr>
-  </w:style>
-  <w:style w:type="paragraph" w:styleId="Heading8">
-    <w:name w:val="Heading 8"/>
-    <w:basedOn w:val="Normal"/>
-    <w:next w:val="BodyText"/>
-    <w:uiPriority w:val="9"/>
-    <w:unhideWhenUsed/>
-    <w:qFormat/>
-    <w:pPr>
-      <w:keepNext/>
-      <w:keepLines/>
-      <w:spacing w:before="200" w:after="0"/>
-      <w:outlineLvl w:val="7"/>
-    </w:pPr>
-    <w:rPr>
-      <w:rFonts w:asciiTheme="majorHAnsi" w:eastAsiaTheme="majorEastAsia" w:hAnsiTheme="majorHAnsi" w:cstheme="majorBidi"/>
-      <w:color w:val="4F81BD" w:themeColor="accent1"/>
-      <w:sz w:val="24"/>
-      <w:szCs w:val="24"/>
-    </w:rPr>
-  </w:style>
-  <w:style w:type="paragraph" w:styleId="Heading9">
-    <w:name w:val="Heading 9"/>
-    <w:basedOn w:val="Normal"/>
-    <w:next w:val="BodyText"/>
-    <w:uiPriority w:val="9"/>
-    <w:unhideWhenUsed/>
-    <w:qFormat/>
-    <w:pPr>
-      <w:keepNext/>
-      <w:keepLines/>
-      <w:spacing w:before="200" w:after="0"/>
-      <w:outlineLvl w:val="8"/>
-    </w:pPr>
-    <w:rPr>
-      <w:rFonts w:asciiTheme="majorHAnsi" w:eastAsiaTheme="majorEastAsia" w:hAnsiTheme="majorHAnsi" w:cstheme="majorBidi"/>
-      <w:color w:val="4F81BD" w:themeColor="accent1"/>
-      <w:sz w:val="24"/>
-      <w:szCs w:val="24"/>
-    </w:rPr>
   </w:style>
   <w:style w:type="paragraph" w:styleId="BlockText">
     <w:name w:val="Block Text"/>
@@ -873,7 +2672,6 @@
     <w:qFormat/>
     <w:pPr>
       <w:spacing w:before="100" w:after="100"/>
-      <w:ind w:firstLine="0"/>
     </w:pPr>
     <w:rPr>
       <w:rFonts w:asciiTheme="majorHAnsi" w:eastAsiaTheme="majorEastAsia" w:hAnsiTheme="majorHAnsi" w:cstheme="majorBidi"/>
@@ -883,21 +2681,14 @@
     </w:rPr>
   </w:style>
   <w:style w:type="paragraph" w:styleId="FootnoteText">
-    <w:name w:val="Footnote Text"/>
+    <w:name w:val="footnote text"/>
     <w:basedOn w:val="Normal"/>
-    <w:next w:val="FootnoteText"/>
     <w:uiPriority w:val="9"/>
     <w:unhideWhenUsed/>
     <w:qFormat/>
   </w:style>
-  <w:style w:type="character" w:default="1" w:styleId="DefaultParagraphFont">
-    <w:name w:val="Default Paragraph Font"/>
-    <w:semiHidden/>
-    <w:unhideWhenUsed/>
-  </w:style>
-  <w:style w:type="table" w:default="1" w:styleId="Table">
+  <w:style w:type="table" w:customStyle="1" w:styleId="Table">
     <w:name w:val="Table"/>
-    <w:basedOn w:val="TableNormal"/>
     <w:semiHidden/>
     <w:unhideWhenUsed/>
     <w:qFormat/>
@@ -929,11 +2720,11 @@
     <w:basedOn w:val="Normal"/>
   </w:style>
   <w:style w:type="paragraph" w:styleId="Caption">
-    <w:name w:val="Caption"/>
+    <w:name w:val="caption"/>
     <w:basedOn w:val="Normal"/>
-    <w:link w:val="BodyTextChar"/>
+    <w:link w:val="CaptionChar"/>
     <w:pPr>
-      <w:spacing w:before="0" w:after="120"/>
+      <w:spacing w:after="120"/>
     </w:pPr>
     <w:rPr>
       <w:i/>
@@ -961,29 +2752,30 @@
       <w:keepNext/>
     </w:pPr>
   </w:style>
-  <w:style w:type="character" w:customStyle="1" w:styleId="BodyTextChar">
-    <w:name w:val="Body Text Char"/>
+  <w:style w:type="character" w:customStyle="1" w:styleId="CaptionChar">
+    <w:name w:val="Caption Char"/>
     <w:basedOn w:val="DefaultParagraphFont"/>
-    <w:link w:val="BodyText"/>
+    <w:link w:val="Caption"/>
   </w:style>
   <w:style w:type="character" w:customStyle="1" w:styleId="VerbatimChar">
     <w:name w:val="Verbatim Char"/>
-    <w:basedOn w:val="BodyTextChar"/>
+    <w:basedOn w:val="CaptionChar"/>
+    <w:link w:val="SourceCode"/>
     <w:rPr>
       <w:rFonts w:ascii="Consolas" w:hAnsi="Consolas"/>
       <w:sz w:val="22"/>
     </w:rPr>
   </w:style>
   <w:style w:type="character" w:styleId="FootnoteReference">
-    <w:name w:val="Footnote Reference"/>
-    <w:basedOn w:val="BodyTextChar"/>
+    <w:name w:val="footnote reference"/>
+    <w:basedOn w:val="CaptionChar"/>
     <w:rPr>
       <w:vertAlign w:val="superscript"/>
     </w:rPr>
   </w:style>
   <w:style w:type="character" w:styleId="Hyperlink">
     <w:name w:val="Hyperlink"/>
-    <w:basedOn w:val="BodyTextChar"/>
+    <w:basedOn w:val="CaptionChar"/>
     <w:rPr>
       <w:color w:val="4F81BD" w:themeColor="accent1"/>
     </w:rPr>
@@ -1000,7 +2792,7 @@
       <w:outlineLvl w:val="9"/>
     </w:pPr>
     <w:rPr>
-      <w:rFonts w:asciiTheme="majorHAnsi" w:eastAsiaTheme="majorEastAsia" w:hAnsiTheme="majorHAnsi" w:cstheme="majorBidi"/>
+      <w:rFonts w:asciiTheme="majorHAnsi" w:hAnsiTheme="majorHAnsi"/>
       <w:b w:val="0"/>
       <w:bCs w:val="0"/>
       <w:color w:val="365F91" w:themeColor="accent1" w:themeShade="BF"/>
@@ -1011,229 +2803,302 @@
     <w:basedOn w:val="Normal"/>
     <w:link w:val="VerbatimChar"/>
     <w:pPr>
-      <w:wordWrap w:val="off"/>
+      <w:wordWrap w:val="0"/>
     </w:pPr>
   </w:style>
   <w:style w:type="character" w:customStyle="1" w:styleId="KeywordTok">
     <w:name w:val="KeywordTok"/>
     <w:basedOn w:val="VerbatimChar"/>
     <w:rPr>
+      <w:rFonts w:ascii="Consolas" w:hAnsi="Consolas"/>
+      <w:b/>
       <w:color w:val="007020"/>
-      <w:b/>
+      <w:sz w:val="22"/>
     </w:rPr>
   </w:style>
   <w:style w:type="character" w:customStyle="1" w:styleId="DataTypeTok">
     <w:name w:val="DataTypeTok"/>
     <w:basedOn w:val="VerbatimChar"/>
     <w:rPr>
+      <w:rFonts w:ascii="Consolas" w:hAnsi="Consolas"/>
       <w:color w:val="902000"/>
+      <w:sz w:val="22"/>
     </w:rPr>
   </w:style>
   <w:style w:type="character" w:customStyle="1" w:styleId="DecValTok">
     <w:name w:val="DecValTok"/>
     <w:basedOn w:val="VerbatimChar"/>
     <w:rPr>
-      <w:color w:val="40a070"/>
+      <w:rFonts w:ascii="Consolas" w:hAnsi="Consolas"/>
+      <w:color w:val="40A070"/>
+      <w:sz w:val="22"/>
     </w:rPr>
   </w:style>
   <w:style w:type="character" w:customStyle="1" w:styleId="BaseNTok">
     <w:name w:val="BaseNTok"/>
     <w:basedOn w:val="VerbatimChar"/>
     <w:rPr>
-      <w:color w:val="40a070"/>
+      <w:rFonts w:ascii="Consolas" w:hAnsi="Consolas"/>
+      <w:color w:val="40A070"/>
+      <w:sz w:val="22"/>
     </w:rPr>
   </w:style>
   <w:style w:type="character" w:customStyle="1" w:styleId="FloatTok">
     <w:name w:val="FloatTok"/>
     <w:basedOn w:val="VerbatimChar"/>
     <w:rPr>
-      <w:color w:val="40a070"/>
+      <w:rFonts w:ascii="Consolas" w:hAnsi="Consolas"/>
+      <w:color w:val="40A070"/>
+      <w:sz w:val="22"/>
     </w:rPr>
   </w:style>
   <w:style w:type="character" w:customStyle="1" w:styleId="ConstantTok">
     <w:name w:val="ConstantTok"/>
     <w:basedOn w:val="VerbatimChar"/>
     <w:rPr>
+      <w:rFonts w:ascii="Consolas" w:hAnsi="Consolas"/>
       <w:color w:val="880000"/>
+      <w:sz w:val="22"/>
     </w:rPr>
   </w:style>
   <w:style w:type="character" w:customStyle="1" w:styleId="CharTok">
     <w:name w:val="CharTok"/>
     <w:basedOn w:val="VerbatimChar"/>
     <w:rPr>
-      <w:color w:val="4070a0"/>
+      <w:rFonts w:ascii="Consolas" w:hAnsi="Consolas"/>
+      <w:color w:val="4070A0"/>
+      <w:sz w:val="22"/>
     </w:rPr>
   </w:style>
   <w:style w:type="character" w:customStyle="1" w:styleId="SpecialCharTok">
     <w:name w:val="SpecialCharTok"/>
     <w:basedOn w:val="VerbatimChar"/>
     <w:rPr>
-      <w:color w:val="4070a0"/>
+      <w:rFonts w:ascii="Consolas" w:hAnsi="Consolas"/>
+      <w:color w:val="4070A0"/>
+      <w:sz w:val="22"/>
     </w:rPr>
   </w:style>
   <w:style w:type="character" w:customStyle="1" w:styleId="StringTok">
     <w:name w:val="StringTok"/>
     <w:basedOn w:val="VerbatimChar"/>
     <w:rPr>
-      <w:color w:val="4070a0"/>
+      <w:rFonts w:ascii="Consolas" w:hAnsi="Consolas"/>
+      <w:color w:val="4070A0"/>
+      <w:sz w:val="22"/>
     </w:rPr>
   </w:style>
   <w:style w:type="character" w:customStyle="1" w:styleId="VerbatimStringTok">
     <w:name w:val="VerbatimStringTok"/>
     <w:basedOn w:val="VerbatimChar"/>
     <w:rPr>
-      <w:color w:val="4070a0"/>
+      <w:rFonts w:ascii="Consolas" w:hAnsi="Consolas"/>
+      <w:color w:val="4070A0"/>
+      <w:sz w:val="22"/>
     </w:rPr>
   </w:style>
   <w:style w:type="character" w:customStyle="1" w:styleId="SpecialStringTok">
     <w:name w:val="SpecialStringTok"/>
     <w:basedOn w:val="VerbatimChar"/>
     <w:rPr>
-      <w:color w:val="bb6688"/>
+      <w:rFonts w:ascii="Consolas" w:hAnsi="Consolas"/>
+      <w:color w:val="BB6688"/>
+      <w:sz w:val="22"/>
     </w:rPr>
   </w:style>
   <w:style w:type="character" w:customStyle="1" w:styleId="ImportTok">
     <w:name w:val="ImportTok"/>
     <w:basedOn w:val="VerbatimChar"/>
-    <w:rPr/>
+    <w:rPr>
+      <w:rFonts w:ascii="Consolas" w:hAnsi="Consolas"/>
+      <w:sz w:val="22"/>
+    </w:rPr>
   </w:style>
   <w:style w:type="character" w:customStyle="1" w:styleId="CommentTok">
     <w:name w:val="CommentTok"/>
     <w:basedOn w:val="VerbatimChar"/>
     <w:rPr>
-      <w:color w:val="60a0b0"/>
+      <w:rFonts w:ascii="Consolas" w:hAnsi="Consolas"/>
       <w:i/>
+      <w:color w:val="60A0B0"/>
+      <w:sz w:val="22"/>
     </w:rPr>
   </w:style>
   <w:style w:type="character" w:customStyle="1" w:styleId="DocumentationTok">
     <w:name w:val="DocumentationTok"/>
     <w:basedOn w:val="VerbatimChar"/>
     <w:rPr>
-      <w:color w:val="ba2121"/>
+      <w:rFonts w:ascii="Consolas" w:hAnsi="Consolas"/>
       <w:i/>
+      <w:color w:val="BA2121"/>
+      <w:sz w:val="22"/>
     </w:rPr>
   </w:style>
   <w:style w:type="character" w:customStyle="1" w:styleId="AnnotationTok">
     <w:name w:val="AnnotationTok"/>
     <w:basedOn w:val="VerbatimChar"/>
     <w:rPr>
-      <w:color w:val="60a0b0"/>
+      <w:rFonts w:ascii="Consolas" w:hAnsi="Consolas"/>
       <w:b/>
       <w:i/>
+      <w:color w:val="60A0B0"/>
+      <w:sz w:val="22"/>
     </w:rPr>
   </w:style>
   <w:style w:type="character" w:customStyle="1" w:styleId="CommentVarTok">
     <w:name w:val="CommentVarTok"/>
     <w:basedOn w:val="VerbatimChar"/>
     <w:rPr>
-      <w:color w:val="60a0b0"/>
+      <w:rFonts w:ascii="Consolas" w:hAnsi="Consolas"/>
       <w:b/>
       <w:i/>
+      <w:color w:val="60A0B0"/>
+      <w:sz w:val="22"/>
     </w:rPr>
   </w:style>
   <w:style w:type="character" w:customStyle="1" w:styleId="OtherTok">
     <w:name w:val="OtherTok"/>
     <w:basedOn w:val="VerbatimChar"/>
     <w:rPr>
+      <w:rFonts w:ascii="Consolas" w:hAnsi="Consolas"/>
       <w:color w:val="007020"/>
+      <w:sz w:val="22"/>
     </w:rPr>
   </w:style>
   <w:style w:type="character" w:customStyle="1" w:styleId="FunctionTok">
     <w:name w:val="FunctionTok"/>
     <w:basedOn w:val="VerbatimChar"/>
     <w:rPr>
-      <w:color w:val="06287e"/>
+      <w:rFonts w:ascii="Consolas" w:hAnsi="Consolas"/>
+      <w:color w:val="06287E"/>
+      <w:sz w:val="22"/>
     </w:rPr>
   </w:style>
   <w:style w:type="character" w:customStyle="1" w:styleId="VariableTok">
     <w:name w:val="VariableTok"/>
     <w:basedOn w:val="VerbatimChar"/>
     <w:rPr>
-      <w:color w:val="19177c"/>
+      <w:rFonts w:ascii="Consolas" w:hAnsi="Consolas"/>
+      <w:color w:val="19177C"/>
+      <w:sz w:val="22"/>
     </w:rPr>
   </w:style>
   <w:style w:type="character" w:customStyle="1" w:styleId="ControlFlowTok">
     <w:name w:val="ControlFlowTok"/>
     <w:basedOn w:val="VerbatimChar"/>
     <w:rPr>
+      <w:rFonts w:ascii="Consolas" w:hAnsi="Consolas"/>
+      <w:b/>
       <w:color w:val="007020"/>
-      <w:b/>
+      <w:sz w:val="22"/>
     </w:rPr>
   </w:style>
   <w:style w:type="character" w:customStyle="1" w:styleId="OperatorTok">
     <w:name w:val="OperatorTok"/>
     <w:basedOn w:val="VerbatimChar"/>
     <w:rPr>
+      <w:rFonts w:ascii="Consolas" w:hAnsi="Consolas"/>
       <w:color w:val="666666"/>
+      <w:sz w:val="22"/>
     </w:rPr>
   </w:style>
   <w:style w:type="character" w:customStyle="1" w:styleId="BuiltInTok">
     <w:name w:val="BuiltInTok"/>
     <w:basedOn w:val="VerbatimChar"/>
-    <w:rPr/>
+    <w:rPr>
+      <w:rFonts w:ascii="Consolas" w:hAnsi="Consolas"/>
+      <w:sz w:val="22"/>
+    </w:rPr>
   </w:style>
   <w:style w:type="character" w:customStyle="1" w:styleId="ExtensionTok">
     <w:name w:val="ExtensionTok"/>
     <w:basedOn w:val="VerbatimChar"/>
-    <w:rPr/>
+    <w:rPr>
+      <w:rFonts w:ascii="Consolas" w:hAnsi="Consolas"/>
+      <w:sz w:val="22"/>
+    </w:rPr>
   </w:style>
   <w:style w:type="character" w:customStyle="1" w:styleId="PreprocessorTok">
     <w:name w:val="PreprocessorTok"/>
     <w:basedOn w:val="VerbatimChar"/>
     <w:rPr>
-      <w:color w:val="bc7a00"/>
+      <w:rFonts w:ascii="Consolas" w:hAnsi="Consolas"/>
+      <w:color w:val="BC7A00"/>
+      <w:sz w:val="22"/>
     </w:rPr>
   </w:style>
   <w:style w:type="character" w:customStyle="1" w:styleId="AttributeTok">
     <w:name w:val="AttributeTok"/>
     <w:basedOn w:val="VerbatimChar"/>
     <w:rPr>
-      <w:color w:val="7d9029"/>
+      <w:rFonts w:ascii="Consolas" w:hAnsi="Consolas"/>
+      <w:color w:val="7D9029"/>
+      <w:sz w:val="22"/>
     </w:rPr>
   </w:style>
   <w:style w:type="character" w:customStyle="1" w:styleId="RegionMarkerTok">
     <w:name w:val="RegionMarkerTok"/>
     <w:basedOn w:val="VerbatimChar"/>
-    <w:rPr/>
+    <w:rPr>
+      <w:rFonts w:ascii="Consolas" w:hAnsi="Consolas"/>
+      <w:sz w:val="22"/>
+    </w:rPr>
   </w:style>
   <w:style w:type="character" w:customStyle="1" w:styleId="InformationTok">
     <w:name w:val="InformationTok"/>
     <w:basedOn w:val="VerbatimChar"/>
     <w:rPr>
-      <w:color w:val="60a0b0"/>
+      <w:rFonts w:ascii="Consolas" w:hAnsi="Consolas"/>
       <w:b/>
       <w:i/>
+      <w:color w:val="60A0B0"/>
+      <w:sz w:val="22"/>
     </w:rPr>
   </w:style>
   <w:style w:type="character" w:customStyle="1" w:styleId="WarningTok">
     <w:name w:val="WarningTok"/>
     <w:basedOn w:val="VerbatimChar"/>
     <w:rPr>
-      <w:color w:val="60a0b0"/>
+      <w:rFonts w:ascii="Consolas" w:hAnsi="Consolas"/>
       <w:b/>
       <w:i/>
+      <w:color w:val="60A0B0"/>
+      <w:sz w:val="22"/>
     </w:rPr>
   </w:style>
   <w:style w:type="character" w:customStyle="1" w:styleId="AlertTok">
     <w:name w:val="AlertTok"/>
     <w:basedOn w:val="VerbatimChar"/>
     <w:rPr>
-      <w:color w:val="ff0000"/>
+      <w:rFonts w:ascii="Consolas" w:hAnsi="Consolas"/>
       <w:b/>
+      <w:color w:val="FF0000"/>
+      <w:sz w:val="22"/>
     </w:rPr>
   </w:style>
   <w:style w:type="character" w:customStyle="1" w:styleId="ErrorTok">
     <w:name w:val="ErrorTok"/>
     <w:basedOn w:val="VerbatimChar"/>
     <w:rPr>
-      <w:color w:val="ff0000"/>
+      <w:rFonts w:ascii="Consolas" w:hAnsi="Consolas"/>
       <w:b/>
+      <w:color w:val="FF0000"/>
+      <w:sz w:val="22"/>
     </w:rPr>
   </w:style>
   <w:style w:type="character" w:customStyle="1" w:styleId="NormalTok">
     <w:name w:val="NormalTok"/>
     <w:basedOn w:val="VerbatimChar"/>
-    <w:rPr/>
+    <w:rPr>
+      <w:rFonts w:ascii="Consolas" w:hAnsi="Consolas"/>
+      <w:sz w:val="22"/>
+    </w:rPr>
+  </w:style>
+  <w:style w:type="character" w:customStyle="1" w:styleId="BodyTextChar">
+    <w:name w:val="Body Text Char"/>
+    <w:basedOn w:val="DefaultParagraphFont"/>
+    <w:link w:val="BodyText"/>
+    <w:rsid w:val="00E453B0"/>
   </w:style>
 </w:styles>
 </file>

</xml_diff>

<commit_message>
Merged and separated text nodes.
</commit_message>
<xml_diff>
--- a/generated/NIEM_Tools_Requirements.docx
+++ b/generated/NIEM_Tools_Requirements.docx
@@ -209,6 +209,34 @@
     </w:p>
     <w:p>
       <w:pPr>
+        <w:pStyle w:val="FirstParagraph"/>
+      </w:pPr>
+      <w:r>
+        <w:t xml:space="preserve">This NIEM tool development will not affect NIEM 5.0 release schedule or artifacts released as part of the NIEM 5.0 release</w:t>
+      </w:r>
+    </w:p>
+    <w:p>
+      <w:pPr>
+        <w:pStyle w:val="Heading1"/>
+      </w:pPr>
+      <w:bookmarkStart w:id="24" w:name="functions"/>
+      <w:r>
+        <w:t xml:space="preserve">Functions</w:t>
+      </w:r>
+      <w:bookmarkEnd w:id="24"/>
+    </w:p>
+    <w:p>
+      <w:pPr>
+        <w:pStyle w:val="Heading2"/>
+      </w:pPr>
+      <w:bookmarkStart w:id="25" w:name="search-browse"/>
+      <w:r>
+        <w:t xml:space="preserve">Search &amp; browse</w:t>
+      </w:r>
+      <w:bookmarkEnd w:id="25"/>
+    </w:p>
+    <w:p>
+      <w:pPr>
         <w:pStyle w:val="Compact"/>
         <w:numPr>
           <w:numId w:val="1003"/>
@@ -216,553 +244,637 @@
         </w:numPr>
       </w:pPr>
       <w:r>
-        <w:t xml:space="preserve">This NIEM tool development will not affect NIEM 5.0 release schedule or artifacts released as part of the NIEM 5.0 release</w:t>
+        <w:t xml:space="preserve">additional search targets</w:t>
+      </w:r>
+    </w:p>
+    <w:p>
+      <w:pPr>
+        <w:pStyle w:val="Compact"/>
+        <w:numPr>
+          <w:numId w:val="1004"/>
+          <w:ilvl w:val="1"/>
+        </w:numPr>
+      </w:pPr>
+      <w:r>
+        <w:t xml:space="preserve">NIEM release repository</w:t>
+      </w:r>
+    </w:p>
+    <w:p>
+      <w:pPr>
+        <w:pStyle w:val="Compact"/>
+        <w:numPr>
+          <w:numId w:val="1004"/>
+          <w:ilvl w:val="1"/>
+        </w:numPr>
+      </w:pPr>
+      <w:r>
+        <w:t xml:space="preserve">EIEM</w:t>
+      </w:r>
+    </w:p>
+    <w:p>
+      <w:pPr>
+        <w:pStyle w:val="Compact"/>
+        <w:numPr>
+          <w:numId w:val="1004"/>
+          <w:ilvl w:val="1"/>
+        </w:numPr>
+      </w:pPr>
+      <w:r>
+        <w:t xml:space="preserve">local folder</w:t>
+      </w:r>
+    </w:p>
+    <w:p>
+      <w:pPr>
+        <w:pStyle w:val="Compact"/>
+        <w:numPr>
+          <w:numId w:val="1004"/>
+          <w:ilvl w:val="1"/>
+        </w:numPr>
+      </w:pPr>
+      <w:r>
+        <w:t xml:space="preserve">git repository</w:t>
+      </w:r>
+    </w:p>
+    <w:p>
+      <w:pPr>
+        <w:pStyle w:val="Compact"/>
+        <w:numPr>
+          <w:numId w:val="1004"/>
+          <w:ilvl w:val="1"/>
+        </w:numPr>
+      </w:pPr>
+      <w:r>
+        <w:t xml:space="preserve">IEPD</w:t>
+      </w:r>
+    </w:p>
+    <w:p>
+      <w:pPr>
+        <w:pStyle w:val="Compact"/>
+        <w:numPr>
+          <w:numId w:val="1003"/>
+          <w:ilvl w:val="0"/>
+        </w:numPr>
+      </w:pPr>
+      <w:r>
+        <w:t xml:space="preserve">Search for NIEM components</w:t>
+      </w:r>
+    </w:p>
+    <w:p>
+      <w:pPr>
+        <w:pStyle w:val="Heading2"/>
+      </w:pPr>
+      <w:bookmarkStart w:id="26" w:name="mapping"/>
+      <w:r>
+        <w:t xml:space="preserve">Mapping</w:t>
+      </w:r>
+      <w:bookmarkEnd w:id="26"/>
+    </w:p>
+    <w:p>
+      <w:pPr>
+        <w:pStyle w:val="Compact"/>
+        <w:numPr>
+          <w:numId w:val="1005"/>
+          <w:ilvl w:val="0"/>
+        </w:numPr>
+      </w:pPr>
+      <w:r>
+        <w:t xml:space="preserve">going from local data requirements to niem content</w:t>
+      </w:r>
+    </w:p>
+    <w:p>
+      <w:pPr>
+        <w:pStyle w:val="Compact"/>
+        <w:numPr>
+          <w:numId w:val="1006"/>
+          <w:ilvl w:val="1"/>
+        </w:numPr>
+      </w:pPr>
+      <w:r>
+        <w:t xml:space="preserve">subset</w:t>
+      </w:r>
+    </w:p>
+    <w:p>
+      <w:pPr>
+        <w:pStyle w:val="Compact"/>
+        <w:numPr>
+          <w:numId w:val="1006"/>
+          <w:ilvl w:val="1"/>
+        </w:numPr>
+      </w:pPr>
+      <w:r>
+        <w:t xml:space="preserve">extension</w:t>
+      </w:r>
+    </w:p>
+    <w:p>
+      <w:pPr>
+        <w:pStyle w:val="Compact"/>
+        <w:numPr>
+          <w:numId w:val="1005"/>
+          <w:ilvl w:val="0"/>
+        </w:numPr>
+      </w:pPr>
+      <w:r>
+        <w:t xml:space="preserve">right now we tell people to use a spreadsheet</w:t>
+      </w:r>
+    </w:p>
+    <w:p>
+      <w:pPr>
+        <w:pStyle w:val="Heading2"/>
+      </w:pPr>
+      <w:bookmarkStart w:id="27" w:name="data-model-development"/>
+      <w:r>
+        <w:t xml:space="preserve">Data model development</w:t>
+      </w:r>
+      <w:bookmarkEnd w:id="27"/>
+    </w:p>
+    <w:p>
+      <w:pPr>
+        <w:pStyle w:val="FirstParagraph"/>
+      </w:pPr>
+      <w:r>
+        <w:t xml:space="preserve">Creation of NIEM-conformant data models.</w:t>
+      </w:r>
+      <w:r>
+        <w:t xml:space="preserve"> </w:t>
+      </w:r>
+      <w:r>
+        <w:t xml:space="preserve">For example, the creation of extension schemas and message envelopes.</w:t>
+      </w:r>
+    </w:p>
+    <w:p>
+      <w:pPr>
+        <w:pStyle w:val="Heading2"/>
+      </w:pPr>
+      <w:bookmarkStart w:id="28" w:name="artifact-production"/>
+      <w:r>
+        <w:t xml:space="preserve">Artifact production</w:t>
+      </w:r>
+      <w:bookmarkEnd w:id="28"/>
+    </w:p>
+    <w:p>
+      <w:pPr>
+        <w:pStyle w:val="FirstParagraph"/>
+      </w:pPr>
+      <w:r>
+        <w:t xml:space="preserve">Formats:</w:t>
+      </w:r>
+    </w:p>
+    <w:p>
+      <w:pPr>
+        <w:pStyle w:val="Compact"/>
+        <w:numPr>
+          <w:numId w:val="1007"/>
+          <w:ilvl w:val="0"/>
+        </w:numPr>
+      </w:pPr>
+      <w:r>
+        <w:t xml:space="preserve">Zip file</w:t>
+      </w:r>
+    </w:p>
+    <w:p>
+      <w:pPr>
+        <w:pStyle w:val="Compact"/>
+        <w:numPr>
+          <w:numId w:val="1007"/>
+          <w:ilvl w:val="0"/>
+        </w:numPr>
+      </w:pPr>
+      <w:r>
+        <w:t xml:space="preserve">XML Schema document set</w:t>
+      </w:r>
+    </w:p>
+    <w:p>
+      <w:pPr>
+        <w:pStyle w:val="Compact"/>
+        <w:numPr>
+          <w:numId w:val="1007"/>
+          <w:ilvl w:val="0"/>
+        </w:numPr>
+      </w:pPr>
+      <w:r>
+        <w:t xml:space="preserve">JSON Schema + JSON-LD context</w:t>
+      </w:r>
+    </w:p>
+    <w:p>
+      <w:pPr>
+        <w:pStyle w:val="Compact"/>
+        <w:numPr>
+          <w:numId w:val="1007"/>
+          <w:ilvl w:val="0"/>
+        </w:numPr>
+      </w:pPr>
+      <w:r>
+        <w:t xml:space="preserve">OpenAPI</w:t>
+      </w:r>
+    </w:p>
+    <w:p>
+      <w:pPr>
+        <w:pStyle w:val="Compact"/>
+        <w:numPr>
+          <w:numId w:val="1007"/>
+          <w:ilvl w:val="0"/>
+        </w:numPr>
+      </w:pPr>
+      <w:r>
+        <w:t xml:space="preserve">Spreadsheet</w:t>
+      </w:r>
+    </w:p>
+    <w:p>
+      <w:pPr>
+        <w:pStyle w:val="Compact"/>
+        <w:numPr>
+          <w:numId w:val="1007"/>
+          <w:ilvl w:val="0"/>
+        </w:numPr>
+      </w:pPr>
+      <w:r>
+        <w:t xml:space="preserve">UML XMI</w:t>
+      </w:r>
+    </w:p>
+    <w:p>
+      <w:pPr>
+        <w:pStyle w:val="Compact"/>
+        <w:numPr>
+          <w:numId w:val="1007"/>
+          <w:ilvl w:val="0"/>
+        </w:numPr>
+      </w:pPr>
+      <w:r>
+        <w:t xml:space="preserve">Clicky diagrams</w:t>
+      </w:r>
+    </w:p>
+    <w:p>
+      <w:pPr>
+        <w:pStyle w:val="Compact"/>
+        <w:numPr>
+          <w:numId w:val="1007"/>
+          <w:ilvl w:val="0"/>
+        </w:numPr>
+      </w:pPr>
+      <w:r>
+        <w:t xml:space="preserve">Documentation</w:t>
+      </w:r>
+    </w:p>
+    <w:p>
+      <w:pPr>
+        <w:pStyle w:val="Compact"/>
+        <w:numPr>
+          <w:numId w:val="1008"/>
+          <w:ilvl w:val="1"/>
+        </w:numPr>
+      </w:pPr>
+      <w:r>
+        <w:t xml:space="preserve">e.g., Word doc</w:t>
+      </w:r>
+    </w:p>
+    <w:p>
+      <w:pPr>
+        <w:pStyle w:val="Compact"/>
+        <w:numPr>
+          <w:numId w:val="1007"/>
+          <w:ilvl w:val="0"/>
+        </w:numPr>
+      </w:pPr>
+      <w:r>
+        <w:t xml:space="preserve">Database schema</w:t>
+      </w:r>
+    </w:p>
+    <w:p>
+      <w:pPr>
+        <w:pStyle w:val="Compact"/>
+        <w:numPr>
+          <w:numId w:val="1007"/>
+          <w:ilvl w:val="0"/>
+        </w:numPr>
+      </w:pPr>
+      <w:r>
+        <w:t xml:space="preserve">IDL</w:t>
+      </w:r>
+    </w:p>
+    <w:p>
+      <w:pPr>
+        <w:pStyle w:val="Compact"/>
+        <w:numPr>
+          <w:numId w:val="1007"/>
+          <w:ilvl w:val="0"/>
+        </w:numPr>
+      </w:pPr>
+      <w:r>
+        <w:t xml:space="preserve">Google Protocol Buffers</w:t>
+      </w:r>
+    </w:p>
+    <w:p>
+      <w:pPr>
+        <w:pStyle w:val="Compact"/>
+        <w:numPr>
+          <w:numId w:val="1007"/>
+          <w:ilvl w:val="0"/>
+        </w:numPr>
+      </w:pPr>
+      <w:r>
+        <w:t xml:space="preserve">Apache Thrift</w:t>
+      </w:r>
+    </w:p>
+    <w:p>
+      <w:pPr>
+        <w:pStyle w:val="Heading2"/>
+      </w:pPr>
+      <w:bookmarkStart w:id="29" w:name="artifact-import"/>
+      <w:r>
+        <w:t xml:space="preserve">Artifact import</w:t>
+      </w:r>
+      <w:bookmarkEnd w:id="29"/>
+    </w:p>
+    <w:p>
+      <w:pPr>
+        <w:pStyle w:val="FirstParagraph"/>
+      </w:pPr>
+      <w:r>
+        <w:t xml:space="preserve">This has an overlap with data model development.</w:t>
+      </w:r>
+      <w:r>
+        <w:t xml:space="preserve"> </w:t>
+      </w:r>
+      <w:r>
+        <w:t xml:space="preserve">Data models could be built from artifacts imported into a tool, such as a spreadsheet or extension schema.</w:t>
+      </w:r>
+    </w:p>
+    <w:p>
+      <w:pPr>
+        <w:pStyle w:val="Heading2"/>
+      </w:pPr>
+      <w:bookmarkStart w:id="30" w:name="validation"/>
+      <w:r>
+        <w:t xml:space="preserve">Validation</w:t>
+      </w:r>
+      <w:bookmarkEnd w:id="30"/>
+    </w:p>
+    <w:p>
+      <w:pPr>
+        <w:pStyle w:val="Compact"/>
+        <w:numPr>
+          <w:numId w:val="1009"/>
+          <w:ilvl w:val="0"/>
+        </w:numPr>
+      </w:pPr>
+      <w:r>
+        <w:t xml:space="preserve">sample instance</w:t>
+      </w:r>
+    </w:p>
+    <w:p>
+      <w:pPr>
+        <w:pStyle w:val="Compact"/>
+        <w:numPr>
+          <w:numId w:val="1009"/>
+          <w:ilvl w:val="0"/>
+        </w:numPr>
+      </w:pPr>
+      <w:r>
+        <w:t xml:space="preserve">iepd conformance</w:t>
+      </w:r>
+    </w:p>
+    <w:p>
+      <w:pPr>
+        <w:pStyle w:val="Heading2"/>
+      </w:pPr>
+      <w:bookmarkStart w:id="31" w:name="iepd-repository"/>
+      <w:r>
+        <w:t xml:space="preserve">IEPD repository</w:t>
+      </w:r>
+      <w:bookmarkEnd w:id="31"/>
+    </w:p>
+    <w:p>
+      <w:pPr>
+        <w:pStyle w:val="Compact"/>
+        <w:numPr>
+          <w:numId w:val="1010"/>
+          <w:ilvl w:val="0"/>
+        </w:numPr>
+      </w:pPr>
+      <w:r>
+        <w:t xml:space="preserve">search / fetch</w:t>
+      </w:r>
+    </w:p>
+    <w:p>
+      <w:pPr>
+        <w:pStyle w:val="Compact"/>
+        <w:numPr>
+          <w:numId w:val="1010"/>
+          <w:ilvl w:val="0"/>
+        </w:numPr>
+      </w:pPr>
+      <w:r>
+        <w:t xml:space="preserve">publish / push</w:t>
+      </w:r>
+    </w:p>
+    <w:p>
+      <w:pPr>
+        <w:pStyle w:val="Heading2"/>
+      </w:pPr>
+      <w:bookmarkStart w:id="32" w:name="user-management"/>
+      <w:r>
+        <w:t xml:space="preserve">User management</w:t>
+      </w:r>
+      <w:bookmarkEnd w:id="32"/>
+    </w:p>
+    <w:p>
+      <w:pPr>
+        <w:pStyle w:val="Compact"/>
+        <w:numPr>
+          <w:numId w:val="1011"/>
+          <w:ilvl w:val="0"/>
+        </w:numPr>
+      </w:pPr>
+      <w:r>
+        <w:t xml:space="preserve">publication</w:t>
+      </w:r>
+    </w:p>
+    <w:p>
+      <w:pPr>
+        <w:pStyle w:val="Compact"/>
+        <w:numPr>
+          <w:numId w:val="1011"/>
+          <w:ilvl w:val="0"/>
+        </w:numPr>
+      </w:pPr>
+      <w:r>
+        <w:t xml:space="preserve">collaboration</w:t>
+      </w:r>
+    </w:p>
+    <w:p>
+      <w:pPr>
+        <w:pStyle w:val="Compact"/>
+        <w:numPr>
+          <w:numId w:val="1011"/>
+          <w:ilvl w:val="0"/>
+        </w:numPr>
+      </w:pPr>
+      <w:r>
+        <w:t xml:space="preserve">credentials</w:t>
+      </w:r>
+    </w:p>
+    <w:p>
+      <w:pPr>
+        <w:pStyle w:val="Compact"/>
+        <w:numPr>
+          <w:numId w:val="1011"/>
+          <w:ilvl w:val="0"/>
+        </w:numPr>
+      </w:pPr>
+      <w:r>
+        <w:t xml:space="preserve">privileges</w:t>
+      </w:r>
+    </w:p>
+    <w:p>
+      <w:pPr>
+        <w:pStyle w:val="Compact"/>
+        <w:numPr>
+          <w:numId w:val="1011"/>
+          <w:ilvl w:val="0"/>
+        </w:numPr>
+      </w:pPr>
+      <w:r>
+        <w:t xml:space="preserve">groups</w:t>
+      </w:r>
+    </w:p>
+    <w:p>
+      <w:pPr>
+        <w:pStyle w:val="Compact"/>
+        <w:numPr>
+          <w:numId w:val="1011"/>
+          <w:ilvl w:val="0"/>
+        </w:numPr>
+      </w:pPr>
+      <w:r>
+        <w:t xml:space="preserve">session management</w:t>
+      </w:r>
+    </w:p>
+    <w:p>
+      <w:pPr>
+        <w:pStyle w:val="Compact"/>
+        <w:numPr>
+          <w:numId w:val="1012"/>
+          <w:ilvl w:val="1"/>
+        </w:numPr>
+      </w:pPr>
+      <w:r>
+        <w:t xml:space="preserve">pause &amp; resume</w:t>
+      </w:r>
+    </w:p>
+    <w:p>
+      <w:pPr>
+        <w:pStyle w:val="Compact"/>
+        <w:numPr>
+          <w:numId w:val="1012"/>
+          <w:ilvl w:val="1"/>
+        </w:numPr>
+      </w:pPr>
+      <w:r>
+        <w:t xml:space="preserve">delayed login</w:t>
+      </w:r>
+    </w:p>
+    <w:p>
+      <w:pPr>
+        <w:pStyle w:val="Compact"/>
+        <w:numPr>
+          <w:numId w:val="1013"/>
+          <w:ilvl w:val="2"/>
+        </w:numPr>
+      </w:pPr>
+      <w:r>
+        <w:t xml:space="preserve">let people get started before they have to create an account</w:t>
+      </w:r>
+    </w:p>
+    <w:p>
+      <w:pPr>
+        <w:pStyle w:val="Compact"/>
+        <w:numPr>
+          <w:numId w:val="1013"/>
+          <w:ilvl w:val="2"/>
+        </w:numPr>
+      </w:pPr>
+      <w:r>
+        <w:t xml:space="preserve">roll over in-progress content to the new account</w:t>
+      </w:r>
+    </w:p>
+    <w:p>
+      <w:pPr>
+        <w:pStyle w:val="Heading2"/>
+      </w:pPr>
+      <w:bookmarkStart w:id="33" w:name="help-guidance"/>
+      <w:r>
+        <w:t xml:space="preserve">Help &amp; guidance</w:t>
+      </w:r>
+      <w:bookmarkEnd w:id="33"/>
+    </w:p>
+    <w:p>
+      <w:pPr>
+        <w:pStyle w:val="Compact"/>
+        <w:numPr>
+          <w:numId w:val="1014"/>
+          <w:ilvl w:val="0"/>
+        </w:numPr>
+      </w:pPr>
+      <w:r>
+        <w:t xml:space="preserve">online / tool documentation</w:t>
+      </w:r>
+    </w:p>
+    <w:p>
+      <w:pPr>
+        <w:pStyle w:val="Compact"/>
+        <w:numPr>
+          <w:numId w:val="1014"/>
+          <w:ilvl w:val="0"/>
+        </w:numPr>
+      </w:pPr>
+      <w:r>
+        <w:t xml:space="preserve">human intervention &amp; support</w:t>
+      </w:r>
+    </w:p>
+    <w:p>
+      <w:pPr>
+        <w:pStyle w:val="Compact"/>
+        <w:numPr>
+          <w:numId w:val="1015"/>
+          <w:ilvl w:val="1"/>
+        </w:numPr>
+      </w:pPr>
+      <w:r>
+        <w:t xml:space="preserve">helpdesk</w:t>
+      </w:r>
+    </w:p>
+    <w:p>
+      <w:pPr>
+        <w:pStyle w:val="Compact"/>
+        <w:numPr>
+          <w:numId w:val="1014"/>
+          <w:ilvl w:val="0"/>
+        </w:numPr>
+      </w:pPr>
+      <w:r>
+        <w:t xml:space="preserve">tutorial mode</w:t>
       </w:r>
     </w:p>
     <w:p>
       <w:pPr>
         <w:pStyle w:val="Heading1"/>
       </w:pPr>
-      <w:bookmarkStart w:id="24" w:name="functions"/>
-      <w:r>
-        <w:t xml:space="preserve">Functions</w:t>
-      </w:r>
-      <w:bookmarkEnd w:id="24"/>
-    </w:p>
-    <w:p>
-      <w:pPr>
-        <w:pStyle w:val="Heading2"/>
-      </w:pPr>
-      <w:bookmarkStart w:id="25" w:name="search-browse"/>
-      <w:r>
-        <w:t xml:space="preserve">Search &amp; browse</w:t>
-      </w:r>
-      <w:bookmarkEnd w:id="25"/>
-    </w:p>
-    <w:p>
-      <w:pPr>
-        <w:pStyle w:val="Compact"/>
-        <w:numPr>
-          <w:numId w:val="1004"/>
-          <w:ilvl w:val="0"/>
-        </w:numPr>
-      </w:pPr>
-      <w:r>
-        <w:t xml:space="preserve">additional search targets</w:t>
-      </w:r>
-    </w:p>
-    <w:p>
-      <w:pPr>
-        <w:pStyle w:val="Compact"/>
-        <w:numPr>
-          <w:numId w:val="1005"/>
-          <w:ilvl w:val="1"/>
-        </w:numPr>
-      </w:pPr>
-      <w:r>
-        <w:t xml:space="preserve">NIEM release repository</w:t>
-      </w:r>
-    </w:p>
-    <w:p>
-      <w:pPr>
-        <w:pStyle w:val="Compact"/>
-        <w:numPr>
-          <w:numId w:val="1005"/>
-          <w:ilvl w:val="1"/>
-        </w:numPr>
-      </w:pPr>
-      <w:r>
-        <w:t xml:space="preserve">EIEM</w:t>
-      </w:r>
-    </w:p>
-    <w:p>
-      <w:pPr>
-        <w:pStyle w:val="Compact"/>
-        <w:numPr>
-          <w:numId w:val="1005"/>
-          <w:ilvl w:val="1"/>
-        </w:numPr>
-      </w:pPr>
-      <w:r>
-        <w:t xml:space="preserve">local folder</w:t>
-      </w:r>
-    </w:p>
-    <w:p>
-      <w:pPr>
-        <w:pStyle w:val="Compact"/>
-        <w:numPr>
-          <w:numId w:val="1005"/>
-          <w:ilvl w:val="1"/>
-        </w:numPr>
-      </w:pPr>
-      <w:r>
-        <w:t xml:space="preserve">git repository</w:t>
-      </w:r>
-    </w:p>
-    <w:p>
-      <w:pPr>
-        <w:pStyle w:val="Compact"/>
-        <w:numPr>
-          <w:numId w:val="1005"/>
-          <w:ilvl w:val="1"/>
-        </w:numPr>
-      </w:pPr>
-      <w:r>
-        <w:t xml:space="preserve">IEPD</w:t>
-      </w:r>
-    </w:p>
-    <w:p>
-      <w:pPr>
-        <w:pStyle w:val="Compact"/>
-        <w:numPr>
-          <w:numId w:val="1004"/>
-          <w:ilvl w:val="0"/>
-        </w:numPr>
-      </w:pPr>
-      <w:r>
-        <w:t xml:space="preserve">Search for NIEM components</w:t>
-      </w:r>
-    </w:p>
-    <w:p>
-      <w:pPr>
-        <w:pStyle w:val="Heading2"/>
-      </w:pPr>
-      <w:bookmarkStart w:id="26" w:name="mapping"/>
-      <w:r>
-        <w:t xml:space="preserve">Mapping</w:t>
-      </w:r>
-      <w:bookmarkEnd w:id="26"/>
-    </w:p>
-    <w:p>
-      <w:pPr>
-        <w:pStyle w:val="Compact"/>
-        <w:numPr>
-          <w:numId w:val="1006"/>
-          <w:ilvl w:val="0"/>
-        </w:numPr>
-      </w:pPr>
-      <w:r>
-        <w:t xml:space="preserve">going from local data requirements to niem content</w:t>
-      </w:r>
-    </w:p>
-    <w:p>
-      <w:pPr>
-        <w:pStyle w:val="Compact"/>
-        <w:numPr>
-          <w:numId w:val="1007"/>
-          <w:ilvl w:val="1"/>
-        </w:numPr>
-      </w:pPr>
-      <w:r>
-        <w:t xml:space="preserve">subset</w:t>
-      </w:r>
-    </w:p>
-    <w:p>
-      <w:pPr>
-        <w:pStyle w:val="Compact"/>
-        <w:numPr>
-          <w:numId w:val="1007"/>
-          <w:ilvl w:val="1"/>
-        </w:numPr>
-      </w:pPr>
-      <w:r>
-        <w:t xml:space="preserve">extension</w:t>
-      </w:r>
-    </w:p>
-    <w:p>
-      <w:pPr>
-        <w:pStyle w:val="Compact"/>
-        <w:numPr>
-          <w:numId w:val="1006"/>
-          <w:ilvl w:val="0"/>
-        </w:numPr>
-      </w:pPr>
-      <w:r>
-        <w:t xml:space="preserve">right now we tell people to use a spreadsheet</w:t>
-      </w:r>
-    </w:p>
-    <w:p>
-      <w:pPr>
-        <w:pStyle w:val="Heading2"/>
-      </w:pPr>
-      <w:bookmarkStart w:id="27" w:name="data-model-development"/>
-      <w:r>
-        <w:t xml:space="preserve">Data model development</w:t>
-      </w:r>
-      <w:bookmarkEnd w:id="27"/>
-    </w:p>
-    <w:p>
-      <w:pPr>
-        <w:pStyle w:val="Compact"/>
-        <w:numPr>
-          <w:numId w:val="1008"/>
-          <w:ilvl w:val="0"/>
-        </w:numPr>
-      </w:pPr>
-      <w:r>
-        <w:t xml:space="preserve">Creation of NIEM-conformant data models.</w:t>
-      </w:r>
-    </w:p>
-    <w:p>
-      <w:pPr>
-        <w:pStyle w:val="Compact"/>
-        <w:numPr>
-          <w:numId w:val="1009"/>
-          <w:ilvl w:val="1"/>
-        </w:numPr>
-      </w:pPr>
-      <w:r>
-        <w:t xml:space="preserve">For example, the creation of extension schemas and message envelopes.</w:t>
-      </w:r>
-    </w:p>
-    <w:p>
-      <w:pPr>
-        <w:pStyle w:val="Heading2"/>
-      </w:pPr>
-      <w:bookmarkStart w:id="28" w:name="artifact-production"/>
-      <w:r>
-        <w:t xml:space="preserve">Artifact production</w:t>
-      </w:r>
-      <w:bookmarkEnd w:id="28"/>
-    </w:p>
-    <w:p>
-      <w:pPr>
-        <w:pStyle w:val="Compact"/>
-        <w:numPr>
-          <w:numId w:val="1010"/>
-          <w:ilvl w:val="0"/>
-        </w:numPr>
-      </w:pPr>
-      <w:r>
-        <w:t xml:space="preserve">Formats:</w:t>
-      </w:r>
-    </w:p>
-    <w:p>
-      <w:pPr>
-        <w:pStyle w:val="Compact"/>
-        <w:numPr>
-          <w:numId w:val="1011"/>
-          <w:ilvl w:val="1"/>
-        </w:numPr>
-      </w:pPr>
-      <w:r>
-        <w:t xml:space="preserve">Zip file</w:t>
-      </w:r>
-    </w:p>
-    <w:p>
-      <w:pPr>
-        <w:pStyle w:val="Compact"/>
-        <w:numPr>
-          <w:numId w:val="1011"/>
-          <w:ilvl w:val="1"/>
-        </w:numPr>
-      </w:pPr>
-      <w:r>
-        <w:t xml:space="preserve">XML Schema document set</w:t>
-      </w:r>
-    </w:p>
-    <w:p>
-      <w:pPr>
-        <w:pStyle w:val="Compact"/>
-        <w:numPr>
-          <w:numId w:val="1011"/>
-          <w:ilvl w:val="1"/>
-        </w:numPr>
-      </w:pPr>
-      <w:r>
-        <w:t xml:space="preserve">JSON Schema + JSON-LD context</w:t>
-      </w:r>
-    </w:p>
-    <w:p>
-      <w:pPr>
-        <w:pStyle w:val="Compact"/>
-        <w:numPr>
-          <w:numId w:val="1011"/>
-          <w:ilvl w:val="1"/>
-        </w:numPr>
-      </w:pPr>
-      <w:r>
-        <w:t xml:space="preserve">OpenAPI</w:t>
-      </w:r>
-    </w:p>
-    <w:p>
-      <w:pPr>
-        <w:pStyle w:val="Compact"/>
-        <w:numPr>
-          <w:numId w:val="1011"/>
-          <w:ilvl w:val="1"/>
-        </w:numPr>
-      </w:pPr>
-      <w:r>
-        <w:t xml:space="preserve">Spreadsheet</w:t>
-      </w:r>
-    </w:p>
-    <w:p>
-      <w:pPr>
-        <w:pStyle w:val="Compact"/>
-        <w:numPr>
-          <w:numId w:val="1011"/>
-          <w:ilvl w:val="1"/>
-        </w:numPr>
-      </w:pPr>
-      <w:r>
-        <w:t xml:space="preserve">UML XMI</w:t>
-      </w:r>
-    </w:p>
-    <w:p>
-      <w:pPr>
-        <w:pStyle w:val="Compact"/>
-        <w:numPr>
-          <w:numId w:val="1011"/>
-          <w:ilvl w:val="1"/>
-        </w:numPr>
-      </w:pPr>
-      <w:r>
-        <w:t xml:space="preserve">Clicky diagrams</w:t>
-      </w:r>
-    </w:p>
-    <w:p>
-      <w:pPr>
-        <w:pStyle w:val="Compact"/>
-        <w:numPr>
-          <w:numId w:val="1011"/>
-          <w:ilvl w:val="1"/>
-        </w:numPr>
-      </w:pPr>
-      <w:r>
-        <w:t xml:space="preserve">Documentation</w:t>
-      </w:r>
-    </w:p>
-    <w:p>
-      <w:pPr>
-        <w:pStyle w:val="Compact"/>
-        <w:numPr>
-          <w:numId w:val="1012"/>
-          <w:ilvl w:val="2"/>
-        </w:numPr>
-      </w:pPr>
-      <w:r>
-        <w:t xml:space="preserve">e.g., Word doc</w:t>
-      </w:r>
-    </w:p>
-    <w:p>
-      <w:pPr>
-        <w:pStyle w:val="Compact"/>
-        <w:numPr>
-          <w:numId w:val="1011"/>
-          <w:ilvl w:val="1"/>
-        </w:numPr>
-      </w:pPr>
-      <w:r>
-        <w:t xml:space="preserve">Database schema</w:t>
-      </w:r>
-    </w:p>
-    <w:p>
-      <w:pPr>
-        <w:pStyle w:val="Compact"/>
-        <w:numPr>
-          <w:numId w:val="1011"/>
-          <w:ilvl w:val="1"/>
-        </w:numPr>
-      </w:pPr>
-      <w:r>
-        <w:t xml:space="preserve">IDL</w:t>
-      </w:r>
-    </w:p>
-    <w:p>
-      <w:pPr>
-        <w:pStyle w:val="Compact"/>
-        <w:numPr>
-          <w:numId w:val="1011"/>
-          <w:ilvl w:val="1"/>
-        </w:numPr>
-      </w:pPr>
-      <w:r>
-        <w:t xml:space="preserve">Google Protocol Buffers</w:t>
-      </w:r>
-    </w:p>
-    <w:p>
-      <w:pPr>
-        <w:pStyle w:val="Compact"/>
-        <w:numPr>
-          <w:numId w:val="1011"/>
-          <w:ilvl w:val="1"/>
-        </w:numPr>
-      </w:pPr>
-      <w:r>
-        <w:t xml:space="preserve">Apache Thrift</w:t>
-      </w:r>
-    </w:p>
-    <w:p>
-      <w:pPr>
-        <w:pStyle w:val="Heading2"/>
-      </w:pPr>
-      <w:bookmarkStart w:id="29" w:name="artifact-import"/>
-      <w:r>
-        <w:t xml:space="preserve">Artifact import</w:t>
-      </w:r>
-      <w:bookmarkEnd w:id="29"/>
-    </w:p>
-    <w:p>
-      <w:pPr>
-        <w:pStyle w:val="Heading2"/>
-      </w:pPr>
-      <w:bookmarkStart w:id="30" w:name="validation"/>
-      <w:r>
-        <w:t xml:space="preserve">Validation</w:t>
-      </w:r>
-      <w:bookmarkEnd w:id="30"/>
-    </w:p>
-    <w:p>
-      <w:pPr>
-        <w:pStyle w:val="Compact"/>
-        <w:numPr>
-          <w:numId w:val="1013"/>
-          <w:ilvl w:val="0"/>
-        </w:numPr>
-      </w:pPr>
-      <w:r>
-        <w:t xml:space="preserve">sample instance</w:t>
-      </w:r>
-    </w:p>
-    <w:p>
-      <w:pPr>
-        <w:pStyle w:val="Compact"/>
-        <w:numPr>
-          <w:numId w:val="1013"/>
-          <w:ilvl w:val="0"/>
-        </w:numPr>
-      </w:pPr>
-      <w:r>
-        <w:t xml:space="preserve">iepd conformance</w:t>
-      </w:r>
-    </w:p>
-    <w:p>
-      <w:pPr>
-        <w:pStyle w:val="Heading2"/>
-      </w:pPr>
-      <w:bookmarkStart w:id="31" w:name="iepd-repository"/>
-      <w:r>
-        <w:t xml:space="preserve">IEPD repository</w:t>
-      </w:r>
-      <w:bookmarkEnd w:id="31"/>
-    </w:p>
-    <w:p>
-      <w:pPr>
-        <w:pStyle w:val="Compact"/>
-        <w:numPr>
-          <w:numId w:val="1014"/>
-          <w:ilvl w:val="0"/>
-        </w:numPr>
-      </w:pPr>
-      <w:r>
-        <w:t xml:space="preserve">search / fetch</w:t>
-      </w:r>
-    </w:p>
-    <w:p>
-      <w:pPr>
-        <w:pStyle w:val="Compact"/>
-        <w:numPr>
-          <w:numId w:val="1014"/>
-          <w:ilvl w:val="0"/>
-        </w:numPr>
-      </w:pPr>
-      <w:r>
-        <w:t xml:space="preserve">publish / push</w:t>
-      </w:r>
-    </w:p>
-    <w:p>
-      <w:pPr>
-        <w:pStyle w:val="Heading2"/>
-      </w:pPr>
-      <w:bookmarkStart w:id="32" w:name="user-management"/>
-      <w:r>
-        <w:t xml:space="preserve">User management</w:t>
-      </w:r>
-      <w:bookmarkEnd w:id="32"/>
-    </w:p>
-    <w:p>
-      <w:pPr>
-        <w:pStyle w:val="Compact"/>
-        <w:numPr>
-          <w:numId w:val="1015"/>
-          <w:ilvl w:val="0"/>
-        </w:numPr>
-      </w:pPr>
-      <w:r>
-        <w:t xml:space="preserve">publication</w:t>
-      </w:r>
-    </w:p>
-    <w:p>
-      <w:pPr>
-        <w:pStyle w:val="Compact"/>
-        <w:numPr>
-          <w:numId w:val="1015"/>
-          <w:ilvl w:val="0"/>
-        </w:numPr>
-      </w:pPr>
-      <w:r>
-        <w:t xml:space="preserve">collaboration</w:t>
-      </w:r>
-    </w:p>
-    <w:p>
-      <w:pPr>
-        <w:pStyle w:val="Compact"/>
-        <w:numPr>
-          <w:numId w:val="1015"/>
-          <w:ilvl w:val="0"/>
-        </w:numPr>
-      </w:pPr>
-      <w:r>
-        <w:t xml:space="preserve">credentials</w:t>
-      </w:r>
-    </w:p>
-    <w:p>
-      <w:pPr>
-        <w:pStyle w:val="Compact"/>
-        <w:numPr>
-          <w:numId w:val="1015"/>
-          <w:ilvl w:val="0"/>
-        </w:numPr>
-      </w:pPr>
-      <w:r>
-        <w:t xml:space="preserve">privileges</w:t>
-      </w:r>
-    </w:p>
-    <w:p>
-      <w:pPr>
-        <w:pStyle w:val="Compact"/>
-        <w:numPr>
-          <w:numId w:val="1015"/>
-          <w:ilvl w:val="0"/>
-        </w:numPr>
-      </w:pPr>
-      <w:r>
-        <w:t xml:space="preserve">groups</w:t>
-      </w:r>
-    </w:p>
-    <w:p>
-      <w:pPr>
-        <w:pStyle w:val="Compact"/>
-        <w:numPr>
-          <w:numId w:val="1015"/>
-          <w:ilvl w:val="0"/>
-        </w:numPr>
-      </w:pPr>
-      <w:r>
-        <w:t xml:space="preserve">session management</w:t>
-      </w:r>
+      <w:bookmarkStart w:id="34" w:name="user-interfaces"/>
+      <w:r>
+        <w:t xml:space="preserve">User interfaces</w:t>
+      </w:r>
+      <w:bookmarkEnd w:id="34"/>
     </w:p>
     <w:p>
       <w:pPr>
         <w:pStyle w:val="Compact"/>
         <w:numPr>
           <w:numId w:val="1016"/>
-          <w:ilvl w:val="1"/>
-        </w:numPr>
-      </w:pPr>
-      <w:r>
-        <w:t xml:space="preserve">pause &amp; resume</w:t>
+          <w:ilvl w:val="0"/>
+        </w:numPr>
+      </w:pPr>
+      <w:r>
+        <w:t xml:space="preserve">map &amp; model grid interface</w:t>
       </w:r>
     </w:p>
     <w:p>
@@ -770,122 +882,6 @@
         <w:pStyle w:val="Compact"/>
         <w:numPr>
           <w:numId w:val="1016"/>
-          <w:ilvl w:val="1"/>
-        </w:numPr>
-      </w:pPr>
-      <w:r>
-        <w:t xml:space="preserve">delayed login</w:t>
-      </w:r>
-    </w:p>
-    <w:p>
-      <w:pPr>
-        <w:pStyle w:val="Compact"/>
-        <w:numPr>
-          <w:numId w:val="1017"/>
-          <w:ilvl w:val="2"/>
-        </w:numPr>
-      </w:pPr>
-      <w:r>
-        <w:t xml:space="preserve">let people get started before they have to create an account</w:t>
-      </w:r>
-    </w:p>
-    <w:p>
-      <w:pPr>
-        <w:pStyle w:val="Compact"/>
-        <w:numPr>
-          <w:numId w:val="1017"/>
-          <w:ilvl w:val="2"/>
-        </w:numPr>
-      </w:pPr>
-      <w:r>
-        <w:t xml:space="preserve">roll over in-progress content to the new account</w:t>
-      </w:r>
-    </w:p>
-    <w:p>
-      <w:pPr>
-        <w:pStyle w:val="Heading2"/>
-      </w:pPr>
-      <w:bookmarkStart w:id="33" w:name="help-guidance"/>
-      <w:r>
-        <w:t xml:space="preserve">Help &amp; guidance</w:t>
-      </w:r>
-      <w:bookmarkEnd w:id="33"/>
-    </w:p>
-    <w:p>
-      <w:pPr>
-        <w:pStyle w:val="Compact"/>
-        <w:numPr>
-          <w:numId w:val="1018"/>
-          <w:ilvl w:val="0"/>
-        </w:numPr>
-      </w:pPr>
-      <w:r>
-        <w:t xml:space="preserve">online / tool documentation</w:t>
-      </w:r>
-    </w:p>
-    <w:p>
-      <w:pPr>
-        <w:pStyle w:val="Compact"/>
-        <w:numPr>
-          <w:numId w:val="1018"/>
-          <w:ilvl w:val="0"/>
-        </w:numPr>
-      </w:pPr>
-      <w:r>
-        <w:t xml:space="preserve">human intervention &amp; support</w:t>
-      </w:r>
-    </w:p>
-    <w:p>
-      <w:pPr>
-        <w:pStyle w:val="Compact"/>
-        <w:numPr>
-          <w:numId w:val="1019"/>
-          <w:ilvl w:val="1"/>
-        </w:numPr>
-      </w:pPr>
-      <w:r>
-        <w:t xml:space="preserve">helpdesk</w:t>
-      </w:r>
-    </w:p>
-    <w:p>
-      <w:pPr>
-        <w:pStyle w:val="Compact"/>
-        <w:numPr>
-          <w:numId w:val="1018"/>
-          <w:ilvl w:val="0"/>
-        </w:numPr>
-      </w:pPr>
-      <w:r>
-        <w:t xml:space="preserve">tutorial mode</w:t>
-      </w:r>
-    </w:p>
-    <w:p>
-      <w:pPr>
-        <w:pStyle w:val="Heading1"/>
-      </w:pPr>
-      <w:bookmarkStart w:id="34" w:name="user-interfaces"/>
-      <w:r>
-        <w:t xml:space="preserve">User interfaces</w:t>
-      </w:r>
-      <w:bookmarkEnd w:id="34"/>
-    </w:p>
-    <w:p>
-      <w:pPr>
-        <w:pStyle w:val="Compact"/>
-        <w:numPr>
-          <w:numId w:val="1020"/>
-          <w:ilvl w:val="0"/>
-        </w:numPr>
-      </w:pPr>
-      <w:r>
-        <w:t xml:space="preserve">map &amp; model grid interface</w:t>
-      </w:r>
-    </w:p>
-    <w:p>
-      <w:pPr>
-        <w:pStyle w:val="Compact"/>
-        <w:numPr>
-          <w:numId w:val="1020"/>
           <w:ilvl w:val="0"/>
         </w:numPr>
       </w:pPr>
@@ -897,7 +893,7 @@
       <w:pPr>
         <w:pStyle w:val="Compact"/>
         <w:numPr>
-          <w:numId w:val="1020"/>
+          <w:numId w:val="1016"/>
           <w:ilvl w:val="0"/>
         </w:numPr>
       </w:pPr>
@@ -909,7 +905,7 @@
       <w:pPr>
         <w:pStyle w:val="Compact"/>
         <w:numPr>
-          <w:numId w:val="1020"/>
+          <w:numId w:val="1016"/>
           <w:ilvl w:val="0"/>
         </w:numPr>
       </w:pPr>
@@ -921,7 +917,7 @@
       <w:pPr>
         <w:pStyle w:val="Compact"/>
         <w:numPr>
-          <w:numId w:val="1020"/>
+          <w:numId w:val="1016"/>
           <w:ilvl w:val="0"/>
         </w:numPr>
       </w:pPr>
@@ -933,7 +929,7 @@
       <w:pPr>
         <w:pStyle w:val="Compact"/>
         <w:numPr>
-          <w:numId w:val="1020"/>
+          <w:numId w:val="1016"/>
           <w:ilvl w:val="0"/>
         </w:numPr>
       </w:pPr>
@@ -945,7 +941,7 @@
       <w:pPr>
         <w:pStyle w:val="Compact"/>
         <w:numPr>
-          <w:numId w:val="1020"/>
+          <w:numId w:val="1016"/>
           <w:ilvl w:val="0"/>
         </w:numPr>
       </w:pPr>
@@ -1939,18 +1935,6 @@
     <w:abstractNumId w:val="991"/>
   </w:num>
   <w:num w:numId="1016">
-    <w:abstractNumId w:val="991"/>
-  </w:num>
-  <w:num w:numId="1017">
-    <w:abstractNumId w:val="991"/>
-  </w:num>
-  <w:num w:numId="1018">
-    <w:abstractNumId w:val="991"/>
-  </w:num>
-  <w:num w:numId="1019">
-    <w:abstractNumId w:val="991"/>
-  </w:num>
-  <w:num w:numId="1020">
     <w:abstractNumId w:val="991"/>
   </w:num>
 </w:numbering>

</xml_diff>